<commit_message>
explicando o plano de consulta
</commit_message>
<xml_diff>
--- a/PARTE 3 - OO, PLANOS DE CONSULTAS E DESEMPENHO DE CONSULTAS/b - Explain/b_relatorio_query_1.docx
+++ b/PARTE 3 - OO, PLANOS DE CONSULTAS E DESEMPENHO DE CONSULTAS/b - Explain/b_relatorio_query_1.docx
@@ -21,47 +21,128 @@
           <w:b/>
           <w:bCs/>
         </w:rPr>
-        <w:t>Primeiro teste sem melhoria na query 1</w:t>
+        <w:t xml:space="preserve">Primeiro teste </w:t>
       </w:r>
       <w:r>
         <w:rPr>
           <w:b/>
           <w:bCs/>
         </w:rPr>
-        <w:t xml:space="preserve">, </w:t>
-      </w:r>
-      <w:proofErr w:type="gramStart"/>
+        <w:t xml:space="preserve">com comando EXPLAIN </w:t>
+      </w:r>
       <w:r>
         <w:rPr>
           <w:b/>
           <w:bCs/>
         </w:rPr>
-        <w:t>resultado :</w:t>
-      </w:r>
-      <w:proofErr w:type="gramEnd"/>
+        <w:t>sem melhoria na query 1</w:t>
+      </w:r>
       <w:r>
         <w:rPr>
           <w:b/>
           <w:bCs/>
         </w:rPr>
-        <w:t xml:space="preserve"> </w:t>
-      </w:r>
+        <w:t xml:space="preserve">, </w:t>
+      </w:r>
+      <w:proofErr w:type="gramStart"/>
       <w:r>
         <w:rPr>
           <w:b/>
           <w:bCs/>
         </w:rPr>
+        <w:t>resultado :</w:t>
+      </w:r>
+      <w:proofErr w:type="gramEnd"/>
+      <w:r>
+        <w:rPr>
+          <w:b/>
+          <w:bCs/>
+        </w:rPr>
+        <w:t xml:space="preserve"> </w:t>
+      </w:r>
+      <w:r>
+        <w:rPr>
+          <w:b/>
+          <w:bCs/>
+        </w:rPr>
         <w:t xml:space="preserve"> </w:t>
       </w:r>
     </w:p>
     <w:p>
+      <w:pPr>
+        <w:rPr>
+          <w:b/>
+          <w:bCs/>
+          <w:lang w:val="en-US"/>
+        </w:rPr>
+      </w:pPr>
+      <w:r>
+        <w:rPr>
+          <w:b/>
+          <w:bCs/>
+          <w:noProof/>
+          <w:lang w:val="en-US"/>
+        </w:rPr>
+        <w:drawing>
+          <wp:inline distT="0" distB="0" distL="0" distR="0" wp14:anchorId="5FB1CE7A" wp14:editId="4A710391">
+            <wp:extent cx="5400040" cy="959485"/>
+            <wp:effectExtent l="0" t="0" r="0" b="0"/>
+            <wp:docPr id="1" name="Imagem 1" descr="Tela de celular com texto preto sobre fundo branco&#10;&#10;Descrição gerada automaticamente"/>
+            <wp:cNvGraphicFramePr>
+              <a:graphicFrameLocks xmlns:a="http://schemas.openxmlformats.org/drawingml/2006/main" noChangeAspect="1"/>
+            </wp:cNvGraphicFramePr>
+            <a:graphic xmlns:a="http://schemas.openxmlformats.org/drawingml/2006/main">
+              <a:graphicData uri="http://schemas.openxmlformats.org/drawingml/2006/picture">
+                <pic:pic xmlns:pic="http://schemas.openxmlformats.org/drawingml/2006/picture">
+                  <pic:nvPicPr>
+                    <pic:cNvPr id="1" name="qu1.png"/>
+                    <pic:cNvPicPr/>
+                  </pic:nvPicPr>
+                  <pic:blipFill>
+                    <a:blip r:embed="rId6">
+                      <a:extLst>
+                        <a:ext uri="{28A0092B-C50C-407E-A947-70E740481C1C}">
+                          <a14:useLocalDpi xmlns:a14="http://schemas.microsoft.com/office/drawing/2010/main" val="0"/>
+                        </a:ext>
+                      </a:extLst>
+                    </a:blip>
+                    <a:stretch>
+                      <a:fillRect/>
+                    </a:stretch>
+                  </pic:blipFill>
+                  <pic:spPr>
+                    <a:xfrm>
+                      <a:off x="0" y="0"/>
+                      <a:ext cx="5400040" cy="959485"/>
+                    </a:xfrm>
+                    <a:prstGeom prst="rect">
+                      <a:avLst/>
+                    </a:prstGeom>
+                  </pic:spPr>
+                </pic:pic>
+              </a:graphicData>
+            </a:graphic>
+          </wp:inline>
+        </w:drawing>
+      </w:r>
+    </w:p>
+    <w:p>
+      <w:pPr>
+        <w:rPr>
+          <w:b/>
+          <w:bCs/>
+          <w:lang w:val="en-US"/>
+        </w:rPr>
+      </w:pPr>
+    </w:p>
+    <w:p>
       <w:r>
         <w:rPr>
           <w:noProof/>
           <w:u w:val="single"/>
         </w:rPr>
         <w:drawing>
-          <wp:inline distT="0" distB="0" distL="0" distR="0" wp14:anchorId="6895ACC6" wp14:editId="2E66DF21">
+          <wp:inline distT="0" distB="0" distL="0" distR="0" wp14:anchorId="6895ACC6" wp14:editId="35B7CE5A">
             <wp:extent cx="5610225" cy="2462776"/>
             <wp:effectExtent l="0" t="0" r="0" b="0"/>
             <wp:docPr id="3" name="Imagem 3" descr="Tela de celular com publicação numa rede social&#10;&#10;Descrição gerada automaticamente"/>
@@ -76,7 +157,7 @@
                     <pic:cNvPicPr/>
                   </pic:nvPicPr>
                   <pic:blipFill>
-                    <a:blip r:embed="rId6">
+                    <a:blip r:embed="rId7">
                       <a:extLst>
                         <a:ext uri="{28A0092B-C50C-407E-A947-70E740481C1C}">
                           <a14:useLocalDpi xmlns:a14="http://schemas.microsoft.com/office/drawing/2010/main" val="0"/>
@@ -101,6 +182,69 @@
             </a:graphic>
           </wp:inline>
         </w:drawing>
+      </w:r>
+    </w:p>
+    <w:p/>
+    <w:p>
+      <w:pPr>
+        <w:jc w:val="both"/>
+        <w:rPr>
+          <w:u w:val="single"/>
+        </w:rPr>
+      </w:pPr>
+      <w:r>
+        <w:t xml:space="preserve">A consulta </w:t>
+      </w:r>
+      <w:r>
+        <w:t xml:space="preserve">seleciona o </w:t>
+      </w:r>
+      <w:r>
+        <w:t>funcionário</w:t>
+      </w:r>
+      <w:r>
+        <w:t xml:space="preserve">, seu ID, seu </w:t>
+      </w:r>
+      <w:r>
+        <w:t>nível</w:t>
+      </w:r>
+      <w:r>
+        <w:t xml:space="preserve"> de conhecimento e seu time, assim como o ID do seu time</w:t>
+      </w:r>
+      <w:r>
+        <w:t>. O que o plano de execução acima nos traz é uma busca sequencial (</w:t>
+      </w:r>
+      <w:proofErr w:type="spellStart"/>
+      <w:r>
+        <w:t>seq</w:t>
+      </w:r>
+      <w:proofErr w:type="spellEnd"/>
+      <w:r>
+        <w:t xml:space="preserve"> </w:t>
+      </w:r>
+      <w:proofErr w:type="spellStart"/>
+      <w:r>
+        <w:t>scan</w:t>
+      </w:r>
+      <w:proofErr w:type="spellEnd"/>
+      <w:r>
+        <w:t xml:space="preserve">)  em cada tabela através do campo de chave primaria nos </w:t>
+      </w:r>
+      <w:proofErr w:type="spellStart"/>
+      <w:r>
+        <w:t>joins</w:t>
+      </w:r>
+      <w:proofErr w:type="spellEnd"/>
+      <w:r>
+        <w:t xml:space="preserve">, fazendo uma varredura na tabela inteira para conseguir o resultado </w:t>
+      </w:r>
+      <w:r>
+        <w:t>n</w:t>
+      </w:r>
+      <w:r>
+        <w:t>a query, esse process</w:t>
+      </w:r>
+      <w:r>
+        <w:t xml:space="preserve">o é muito custoso, principalmente se fosse uma tabela que tivesse um  volume grande de dados. </w:t>
       </w:r>
     </w:p>
     <w:sectPr>

</xml_diff>

<commit_message>
add changes to implement artefact A for part3
</commit_message>
<xml_diff>
--- a/PARTE 3 - OO, PLANOS DE CONSULTAS E DESEMPENHO DE CONSULTAS/b - Explain/b_relatorio_query_1.docx
+++ b/PARTE 3 - OO, PLANOS DE CONSULTAS E DESEMPENHO DE CONSULTAS/b - Explain/b_relatorio_query_1.docx
@@ -4,76 +4,10 @@
   <w:body>
     <w:p>
       <w:pPr>
-        <w:rPr>
-          <w:u w:val="single"/>
-        </w:rPr>
-      </w:pPr>
-    </w:p>
-    <w:p>
-      <w:pPr>
-        <w:rPr>
-          <w:b/>
-          <w:bCs/>
-        </w:rPr>
-      </w:pPr>
-      <w:r>
-        <w:rPr>
-          <w:b/>
-          <w:bCs/>
-        </w:rPr>
-        <w:t xml:space="preserve">Primeiro teste </w:t>
-      </w:r>
-      <w:r>
-        <w:rPr>
-          <w:b/>
-          <w:bCs/>
-        </w:rPr>
-        <w:t xml:space="preserve">com comando EXPLAIN </w:t>
-      </w:r>
-      <w:r>
-        <w:rPr>
-          <w:b/>
-          <w:bCs/>
-        </w:rPr>
-        <w:t>sem melhoria na query 1</w:t>
-      </w:r>
-      <w:r>
-        <w:rPr>
-          <w:b/>
-          <w:bCs/>
-        </w:rPr>
-        <w:t xml:space="preserve">, </w:t>
-      </w:r>
-      <w:proofErr w:type="gramStart"/>
-      <w:r>
-        <w:rPr>
-          <w:b/>
-          <w:bCs/>
-        </w:rPr>
-        <w:t>resultado :</w:t>
-      </w:r>
-      <w:proofErr w:type="gramEnd"/>
-      <w:r>
-        <w:rPr>
-          <w:b/>
-          <w:bCs/>
-        </w:rPr>
-        <w:t xml:space="preserve"> </w:t>
-      </w:r>
-      <w:r>
-        <w:rPr>
-          <w:b/>
-          <w:bCs/>
-        </w:rPr>
-        <w:t xml:space="preserve"> </w:t>
-      </w:r>
-    </w:p>
-    <w:p>
-      <w:pPr>
-        <w:rPr>
-          <w:b/>
-          <w:bCs/>
-          <w:lang w:val="en-US"/>
+        <w:jc w:val="center"/>
+        <w:rPr>
+          <w:b/>
+          <w:bCs/>
         </w:rPr>
       </w:pPr>
       <w:r>
@@ -84,7 +18,7 @@
           <w:lang w:val="en-US"/>
         </w:rPr>
         <w:drawing>
-          <wp:inline distT="0" distB="0" distL="0" distR="0" wp14:anchorId="5FB1CE7A" wp14:editId="4A710391">
+          <wp:inline distT="0" distB="0" distL="0" distR="0" wp14:anchorId="3420B848" wp14:editId="1B7ADF82">
             <wp:extent cx="5400040" cy="959485"/>
             <wp:effectExtent l="0" t="0" r="0" b="0"/>
             <wp:docPr id="1" name="Imagem 1" descr="Tela de celular com texto preto sobre fundo branco&#10;&#10;Descrição gerada automaticamente"/>
@@ -128,24 +62,54 @@
     </w:p>
     <w:p>
       <w:pPr>
-        <w:rPr>
-          <w:b/>
-          <w:bCs/>
-          <w:lang w:val="en-US"/>
-        </w:rPr>
-      </w:pPr>
-    </w:p>
-    <w:p>
-      <w:r>
-        <w:rPr>
-          <w:noProof/>
-          <w:u w:val="single"/>
-        </w:rPr>
+        <w:jc w:val="center"/>
+        <w:rPr>
+          <w:rFonts w:asciiTheme="majorHAnsi" w:hAnsiTheme="majorHAnsi" w:cstheme="majorHAnsi"/>
+          <w:sz w:val="20"/>
+          <w:szCs w:val="20"/>
+        </w:rPr>
+      </w:pPr>
+      <w:r>
+        <w:rPr>
+          <w:rFonts w:asciiTheme="majorHAnsi" w:hAnsiTheme="majorHAnsi" w:cstheme="majorHAnsi"/>
+          <w:sz w:val="20"/>
+          <w:szCs w:val="20"/>
+        </w:rPr>
+        <w:t>Consulta executada com o comando EXPLAIN</w:t>
+      </w:r>
+    </w:p>
+    <w:p>
+      <w:pPr>
+        <w:jc w:val="center"/>
+        <w:rPr>
+          <w:rFonts w:asciiTheme="majorHAnsi" w:hAnsiTheme="majorHAnsi" w:cstheme="majorHAnsi"/>
+          <w:sz w:val="20"/>
+          <w:szCs w:val="20"/>
+        </w:rPr>
+      </w:pPr>
+    </w:p>
+    <w:p>
+      <w:pPr>
+        <w:jc w:val="center"/>
+        <w:rPr>
+          <w:b/>
+          <w:bCs/>
+        </w:rPr>
+      </w:pPr>
+      <w:r>
         <w:drawing>
-          <wp:inline distT="0" distB="0" distL="0" distR="0" wp14:anchorId="6895ACC6" wp14:editId="35B7CE5A">
-            <wp:extent cx="5610225" cy="2462776"/>
-            <wp:effectExtent l="0" t="0" r="0" b="0"/>
-            <wp:docPr id="3" name="Imagem 3" descr="Tela de celular com publicação numa rede social&#10;&#10;Descrição gerada automaticamente"/>
+          <wp:anchor distT="0" distB="0" distL="114300" distR="114300" simplePos="0" relativeHeight="251658240" behindDoc="0" locked="0" layoutInCell="1" allowOverlap="1" wp14:anchorId="11947A4A" wp14:editId="20B5B721">
+            <wp:simplePos x="0" y="0"/>
+            <wp:positionH relativeFrom="page">
+              <wp:posOffset>31750</wp:posOffset>
+            </wp:positionH>
+            <wp:positionV relativeFrom="paragraph">
+              <wp:posOffset>243840</wp:posOffset>
+            </wp:positionV>
+            <wp:extent cx="3048000" cy="1878330"/>
+            <wp:effectExtent l="0" t="0" r="0" b="7620"/>
+            <wp:wrapSquare wrapText="bothSides"/>
+            <wp:docPr id="2" name="Imagem 2"/>
             <wp:cNvGraphicFramePr>
               <a:graphicFrameLocks xmlns:a="http://schemas.openxmlformats.org/drawingml/2006/main" noChangeAspect="1"/>
             </wp:cNvGraphicFramePr>
@@ -153,10 +117,10 @@
               <a:graphicData uri="http://schemas.openxmlformats.org/drawingml/2006/picture">
                 <pic:pic xmlns:pic="http://schemas.openxmlformats.org/drawingml/2006/picture">
                   <pic:nvPicPr>
-                    <pic:cNvPr id="3" name="explQ1.png"/>
+                    <pic:cNvPr id="1" name=""/>
                     <pic:cNvPicPr/>
                   </pic:nvPicPr>
-                  <pic:blipFill>
+                  <pic:blipFill rotWithShape="1">
                     <a:blip r:embed="rId7">
                       <a:extLst>
                         <a:ext uri="{28A0092B-C50C-407E-A947-70E740481C1C}">
@@ -164,88 +128,583 @@
                         </a:ext>
                       </a:extLst>
                     </a:blip>
-                    <a:stretch>
-                      <a:fillRect/>
-                    </a:stretch>
+                    <a:srcRect l="9030"/>
+                    <a:stretch/>
                   </pic:blipFill>
-                  <pic:spPr>
+                  <pic:spPr bwMode="auto">
                     <a:xfrm>
                       <a:off x="0" y="0"/>
-                      <a:ext cx="5618516" cy="2466415"/>
+                      <a:ext cx="3048000" cy="1878330"/>
                     </a:xfrm>
                     <a:prstGeom prst="rect">
                       <a:avLst/>
                     </a:prstGeom>
+                    <a:ln>
+                      <a:noFill/>
+                    </a:ln>
+                    <a:extLst>
+                      <a:ext uri="{53640926-AAD7-44D8-BBD7-CCE9431645EC}">
+                        <a14:shadowObscured xmlns:a14="http://schemas.microsoft.com/office/drawing/2010/main"/>
+                      </a:ext>
+                    </a:extLst>
                   </pic:spPr>
                 </pic:pic>
               </a:graphicData>
             </a:graphic>
-          </wp:inline>
+            <wp14:sizeRelH relativeFrom="margin">
+              <wp14:pctWidth>0</wp14:pctWidth>
+            </wp14:sizeRelH>
+            <wp14:sizeRelV relativeFrom="margin">
+              <wp14:pctHeight>0</wp14:pctHeight>
+            </wp14:sizeRelV>
+          </wp:anchor>
         </w:drawing>
       </w:r>
+      <w:r>
+        <w:rPr>
+          <w:b/>
+          <w:bCs/>
+        </w:rPr>
+        <w:t xml:space="preserve">Comando EXPLAIN </w:t>
+      </w:r>
+      <w:r>
+        <w:rPr>
+          <w:b/>
+          <w:bCs/>
+          <w:color w:val="FF0000"/>
+        </w:rPr>
+        <w:t xml:space="preserve">sem </w:t>
+      </w:r>
+      <w:r>
+        <w:rPr>
+          <w:b/>
+          <w:bCs/>
+        </w:rPr>
+        <w:t xml:space="preserve">alteração no modelo e </w:t>
+      </w:r>
+      <w:r>
+        <w:rPr>
+          <w:b/>
+          <w:bCs/>
+        </w:rPr>
+        <w:t xml:space="preserve">sem melhoria na </w:t>
+      </w:r>
+      <w:r>
+        <w:rPr>
+          <w:b/>
+          <w:bCs/>
+        </w:rPr>
+        <w:t>QUERY</w:t>
+      </w:r>
+      <w:r>
+        <w:rPr>
+          <w:b/>
+          <w:bCs/>
+        </w:rPr>
+        <w:t xml:space="preserve"> 1</w:t>
+      </w:r>
+    </w:p>
+    <w:p>
+      <w:pPr>
+        <w:jc w:val="center"/>
+        <w:rPr>
+          <w:rFonts w:asciiTheme="majorHAnsi" w:hAnsiTheme="majorHAnsi" w:cstheme="majorHAnsi"/>
+          <w:sz w:val="20"/>
+          <w:szCs w:val="20"/>
+        </w:rPr>
+      </w:pPr>
+    </w:p>
+    <w:p>
+      <w:pPr>
+        <w:rPr>
+          <w:b/>
+          <w:bCs/>
+          <w:lang w:val="en-US"/>
+        </w:rPr>
+      </w:pPr>
+      <w:r>
+        <w:drawing>
+          <wp:anchor distT="0" distB="0" distL="114300" distR="114300" simplePos="0" relativeHeight="251659264" behindDoc="0" locked="0" layoutInCell="1" allowOverlap="1" wp14:anchorId="10E5F185" wp14:editId="67F3D959">
+            <wp:simplePos x="0" y="0"/>
+            <wp:positionH relativeFrom="page">
+              <wp:posOffset>3073400</wp:posOffset>
+            </wp:positionH>
+            <wp:positionV relativeFrom="paragraph">
+              <wp:posOffset>305435</wp:posOffset>
+            </wp:positionV>
+            <wp:extent cx="3613150" cy="2362835"/>
+            <wp:effectExtent l="152400" t="114300" r="139700" b="151765"/>
+            <wp:wrapSquare wrapText="bothSides"/>
+            <wp:docPr id="4" name="Imagem 4"/>
+            <wp:cNvGraphicFramePr>
+              <a:graphicFrameLocks xmlns:a="http://schemas.openxmlformats.org/drawingml/2006/main" noChangeAspect="1"/>
+            </wp:cNvGraphicFramePr>
+            <a:graphic xmlns:a="http://schemas.openxmlformats.org/drawingml/2006/main">
+              <a:graphicData uri="http://schemas.openxmlformats.org/drawingml/2006/picture">
+                <pic:pic xmlns:pic="http://schemas.openxmlformats.org/drawingml/2006/picture">
+                  <pic:nvPicPr>
+                    <pic:cNvPr id="1" name=""/>
+                    <pic:cNvPicPr/>
+                  </pic:nvPicPr>
+                  <pic:blipFill rotWithShape="1">
+                    <a:blip r:embed="rId8">
+                      <a:extLst>
+                        <a:ext uri="{28A0092B-C50C-407E-A947-70E740481C1C}">
+                          <a14:useLocalDpi xmlns:a14="http://schemas.microsoft.com/office/drawing/2010/main" val="0"/>
+                        </a:ext>
+                      </a:extLst>
+                    </a:blip>
+                    <a:srcRect l="334" t="-4" r="14588" b="4"/>
+                    <a:stretch/>
+                  </pic:blipFill>
+                  <pic:spPr bwMode="auto">
+                    <a:xfrm>
+                      <a:off x="0" y="0"/>
+                      <a:ext cx="3613150" cy="2362835"/>
+                    </a:xfrm>
+                    <a:prstGeom prst="rect">
+                      <a:avLst/>
+                    </a:prstGeom>
+                    <a:solidFill>
+                      <a:srgbClr val="FFFFFF">
+                        <a:shade val="85000"/>
+                      </a:srgbClr>
+                    </a:solidFill>
+                    <a:ln w="88900" cap="sq">
+                      <a:solidFill>
+                        <a:srgbClr val="FFFFFF"/>
+                      </a:solidFill>
+                      <a:miter lim="800000"/>
+                    </a:ln>
+                    <a:effectLst>
+                      <a:outerShdw blurRad="55000" dist="18000" dir="5400000" algn="tl" rotWithShape="0">
+                        <a:srgbClr val="000000">
+                          <a:alpha val="40000"/>
+                        </a:srgbClr>
+                      </a:outerShdw>
+                    </a:effectLst>
+                    <a:scene3d>
+                      <a:camera prst="orthographicFront"/>
+                      <a:lightRig rig="twoPt" dir="t">
+                        <a:rot lat="0" lon="0" rev="7200000"/>
+                      </a:lightRig>
+                    </a:scene3d>
+                    <a:sp3d>
+                      <a:bevelT w="25400" h="19050"/>
+                      <a:contourClr>
+                        <a:srgbClr val="FFFFFF"/>
+                      </a:contourClr>
+                    </a:sp3d>
+                    <a:extLst>
+                      <a:ext uri="{53640926-AAD7-44D8-BBD7-CCE9431645EC}">
+                        <a14:shadowObscured xmlns:a14="http://schemas.microsoft.com/office/drawing/2010/main"/>
+                      </a:ext>
+                    </a:extLst>
+                  </pic:spPr>
+                </pic:pic>
+              </a:graphicData>
+            </a:graphic>
+            <wp14:sizeRelH relativeFrom="margin">
+              <wp14:pctWidth>0</wp14:pctWidth>
+            </wp14:sizeRelH>
+            <wp14:sizeRelV relativeFrom="margin">
+              <wp14:pctHeight>0</wp14:pctHeight>
+            </wp14:sizeRelV>
+          </wp:anchor>
+        </w:drawing>
+      </w:r>
+    </w:p>
+    <w:p>
+      <w:pPr>
+        <w:rPr>
+          <w:b/>
+          <w:bCs/>
+          <w:lang w:val="en-US"/>
+        </w:rPr>
+      </w:pPr>
     </w:p>
     <w:p/>
+    <w:p/>
     <w:p>
       <w:pPr>
         <w:jc w:val="both"/>
+      </w:pPr>
+    </w:p>
+    <w:p>
+      <w:pPr>
+        <w:jc w:val="both"/>
+      </w:pPr>
+    </w:p>
+    <w:p>
+      <w:pPr>
+        <w:jc w:val="center"/>
+        <w:rPr>
+          <w:rFonts w:asciiTheme="majorHAnsi" w:hAnsiTheme="majorHAnsi" w:cstheme="majorHAnsi"/>
+          <w:sz w:val="20"/>
+          <w:szCs w:val="20"/>
+        </w:rPr>
+      </w:pPr>
+      <w:r>
+        <w:drawing>
+          <wp:anchor distT="0" distB="0" distL="114300" distR="114300" simplePos="0" relativeHeight="251660288" behindDoc="0" locked="0" layoutInCell="1" allowOverlap="1" wp14:anchorId="5D8A88BB" wp14:editId="0E0B329E">
+            <wp:simplePos x="0" y="0"/>
+            <wp:positionH relativeFrom="margin">
+              <wp:posOffset>81280</wp:posOffset>
+            </wp:positionH>
+            <wp:positionV relativeFrom="paragraph">
+              <wp:posOffset>406037</wp:posOffset>
+            </wp:positionV>
+            <wp:extent cx="5225143" cy="1743075"/>
+            <wp:effectExtent l="0" t="0" r="0" b="0"/>
+            <wp:wrapSquare wrapText="bothSides"/>
+            <wp:docPr id="5" name="Imagem 5"/>
+            <wp:cNvGraphicFramePr>
+              <a:graphicFrameLocks xmlns:a="http://schemas.openxmlformats.org/drawingml/2006/main" noChangeAspect="1"/>
+            </wp:cNvGraphicFramePr>
+            <a:graphic xmlns:a="http://schemas.openxmlformats.org/drawingml/2006/main">
+              <a:graphicData uri="http://schemas.openxmlformats.org/drawingml/2006/picture">
+                <pic:pic xmlns:pic="http://schemas.openxmlformats.org/drawingml/2006/picture">
+                  <pic:nvPicPr>
+                    <pic:cNvPr id="1" name=""/>
+                    <pic:cNvPicPr/>
+                  </pic:nvPicPr>
+                  <pic:blipFill rotWithShape="1">
+                    <a:blip r:embed="rId9">
+                      <a:extLst>
+                        <a:ext uri="{28A0092B-C50C-407E-A947-70E740481C1C}">
+                          <a14:useLocalDpi xmlns:a14="http://schemas.microsoft.com/office/drawing/2010/main" val="0"/>
+                        </a:ext>
+                      </a:extLst>
+                    </a:blip>
+                    <a:srcRect l="1663" r="1574"/>
+                    <a:stretch/>
+                  </pic:blipFill>
+                  <pic:spPr bwMode="auto">
+                    <a:xfrm>
+                      <a:off x="0" y="0"/>
+                      <a:ext cx="5225143" cy="1743075"/>
+                    </a:xfrm>
+                    <a:prstGeom prst="rect">
+                      <a:avLst/>
+                    </a:prstGeom>
+                    <a:ln>
+                      <a:noFill/>
+                    </a:ln>
+                    <a:extLst>
+                      <a:ext uri="{53640926-AAD7-44D8-BBD7-CCE9431645EC}">
+                        <a14:shadowObscured xmlns:a14="http://schemas.microsoft.com/office/drawing/2010/main"/>
+                      </a:ext>
+                    </a:extLst>
+                  </pic:spPr>
+                </pic:pic>
+              </a:graphicData>
+            </a:graphic>
+          </wp:anchor>
+        </w:drawing>
+      </w:r>
+      <w:bookmarkStart w:id="0" w:name="_Hlk45151074"/>
+      <w:r>
+        <w:rPr>
+          <w:rFonts w:asciiTheme="majorHAnsi" w:hAnsiTheme="majorHAnsi" w:cstheme="majorHAnsi"/>
+          <w:sz w:val="20"/>
+          <w:szCs w:val="20"/>
+        </w:rPr>
+        <w:t>Plano de consulta</w:t>
+      </w:r>
+      <w:r>
+        <w:rPr>
+          <w:rFonts w:asciiTheme="majorHAnsi" w:hAnsiTheme="majorHAnsi" w:cstheme="majorHAnsi"/>
+          <w:sz w:val="20"/>
+          <w:szCs w:val="20"/>
+        </w:rPr>
+        <w:t xml:space="preserve"> executada com o comando EXPLAIN</w:t>
+      </w:r>
+      <w:bookmarkEnd w:id="0"/>
+    </w:p>
+    <w:p>
+      <w:pPr>
+        <w:jc w:val="center"/>
+        <w:rPr>
+          <w:rFonts w:asciiTheme="majorHAnsi" w:hAnsiTheme="majorHAnsi" w:cstheme="majorHAnsi"/>
+          <w:sz w:val="20"/>
+          <w:szCs w:val="20"/>
+        </w:rPr>
+      </w:pPr>
+      <w:bookmarkStart w:id="1" w:name="_Hlk45151102"/>
+      <w:r>
+        <w:rPr>
+          <w:rFonts w:asciiTheme="majorHAnsi" w:hAnsiTheme="majorHAnsi" w:cstheme="majorHAnsi"/>
+          <w:sz w:val="20"/>
+          <w:szCs w:val="20"/>
+        </w:rPr>
+        <w:t>Árvore</w:t>
+      </w:r>
+      <w:r>
+        <w:rPr>
+          <w:rFonts w:asciiTheme="majorHAnsi" w:hAnsiTheme="majorHAnsi" w:cstheme="majorHAnsi"/>
+          <w:sz w:val="20"/>
+          <w:szCs w:val="20"/>
+        </w:rPr>
+        <w:t xml:space="preserve"> de consulta</w:t>
+      </w:r>
+      <w:r>
+        <w:rPr>
+          <w:rFonts w:asciiTheme="majorHAnsi" w:hAnsiTheme="majorHAnsi" w:cstheme="majorHAnsi"/>
+          <w:sz w:val="20"/>
+          <w:szCs w:val="20"/>
+        </w:rPr>
+        <w:t xml:space="preserve"> executada com o comando EXPLAIN</w:t>
+      </w:r>
+    </w:p>
+    <w:bookmarkEnd w:id="1"/>
+    <w:p>
+      <w:pPr>
+        <w:jc w:val="center"/>
+        <w:rPr>
+          <w:rFonts w:asciiTheme="majorHAnsi" w:hAnsiTheme="majorHAnsi" w:cstheme="majorHAnsi"/>
+          <w:sz w:val="20"/>
+          <w:szCs w:val="20"/>
+        </w:rPr>
+      </w:pPr>
+    </w:p>
+    <w:p>
+      <w:pPr>
+        <w:jc w:val="both"/>
+      </w:pPr>
+      <w:r>
+        <w:t xml:space="preserve">A consulta </w:t>
+      </w:r>
+      <w:r>
+        <w:t xml:space="preserve">seleciona o </w:t>
+      </w:r>
+      <w:r>
+        <w:t>funcionário</w:t>
+      </w:r>
+      <w:r>
+        <w:t xml:space="preserve">, seu </w:t>
+      </w:r>
+      <w:r>
+        <w:t>id</w:t>
+      </w:r>
+      <w:r>
+        <w:t xml:space="preserve">, seu </w:t>
+      </w:r>
+      <w:r>
+        <w:t>nível</w:t>
+      </w:r>
+      <w:r>
+        <w:t xml:space="preserve"> de conhecimento e seu time, assim como o </w:t>
+      </w:r>
+      <w:r>
+        <w:t>id</w:t>
+      </w:r>
+      <w:r>
+        <w:t xml:space="preserve"> do seu time</w:t>
+      </w:r>
+      <w:r>
+        <w:t xml:space="preserve">. O que o plano de execução acima nos </w:t>
+      </w:r>
+      <w:r>
+        <w:t>retorna</w:t>
+      </w:r>
+      <w:r>
+        <w:t xml:space="preserve"> é uma busca sequencial (</w:t>
+      </w:r>
+      <w:r>
+        <w:t>“</w:t>
+      </w:r>
+      <w:proofErr w:type="spellStart"/>
+      <w:r>
+        <w:t>seq</w:t>
+      </w:r>
+      <w:proofErr w:type="spellEnd"/>
+      <w:r>
+        <w:t xml:space="preserve"> </w:t>
+      </w:r>
+      <w:proofErr w:type="spellStart"/>
+      <w:r>
+        <w:t>scan</w:t>
+      </w:r>
+      <w:proofErr w:type="spellEnd"/>
+      <w:r>
+        <w:t>”</w:t>
+      </w:r>
+      <w:r>
+        <w:t>)  em cada tabela através do campo de chave primaria n</w:t>
+      </w:r>
+      <w:r>
+        <w:t>as junções (“</w:t>
+      </w:r>
+      <w:proofErr w:type="spellStart"/>
+      <w:r>
+        <w:t>joins</w:t>
+      </w:r>
+      <w:proofErr w:type="spellEnd"/>
+      <w:r>
+        <w:t>”)</w:t>
+      </w:r>
+      <w:r>
+        <w:t xml:space="preserve">, fazendo uma varredura na tabela inteira para conseguir o resultado </w:t>
+      </w:r>
+      <w:r>
+        <w:t>d</w:t>
+      </w:r>
+      <w:r>
+        <w:t xml:space="preserve">a </w:t>
+      </w:r>
+      <w:r>
+        <w:t>consulta</w:t>
+      </w:r>
+      <w:r>
+        <w:t>,</w:t>
+      </w:r>
+      <w:r>
+        <w:t xml:space="preserve"> logo,</w:t>
+      </w:r>
+      <w:r>
+        <w:t xml:space="preserve"> esse process</w:t>
+      </w:r>
+      <w:r>
+        <w:t>o é muito custoso</w:t>
+      </w:r>
+      <w:r>
+        <w:t xml:space="preserve"> </w:t>
+      </w:r>
+      <w:r>
+        <w:t xml:space="preserve">principalmente se fosse uma tabela que tivesse um volume grande de dados. </w:t>
+      </w:r>
+    </w:p>
+    <w:p>
+      <w:pPr>
+        <w:jc w:val="center"/>
+        <w:rPr>
+          <w:b/>
+          <w:bCs/>
+        </w:rPr>
+      </w:pPr>
+      <w:bookmarkStart w:id="2" w:name="_Hlk45151126"/>
+      <w:r>
+        <w:lastRenderedPageBreak/>
+        <w:drawing>
+          <wp:anchor distT="0" distB="0" distL="114300" distR="114300" simplePos="0" relativeHeight="251662336" behindDoc="0" locked="0" layoutInCell="1" allowOverlap="1" wp14:anchorId="24C40F9E" wp14:editId="1097E5C9">
+            <wp:simplePos x="0" y="0"/>
+            <wp:positionH relativeFrom="page">
+              <wp:posOffset>32022</wp:posOffset>
+            </wp:positionH>
+            <wp:positionV relativeFrom="paragraph">
+              <wp:posOffset>246743</wp:posOffset>
+            </wp:positionV>
+            <wp:extent cx="3738880" cy="2304415"/>
+            <wp:effectExtent l="0" t="0" r="0" b="635"/>
+            <wp:wrapSquare wrapText="bothSides"/>
+            <wp:docPr id="6" name="Imagem 6"/>
+            <wp:cNvGraphicFramePr>
+              <a:graphicFrameLocks xmlns:a="http://schemas.openxmlformats.org/drawingml/2006/main" noChangeAspect="1"/>
+            </wp:cNvGraphicFramePr>
+            <a:graphic xmlns:a="http://schemas.openxmlformats.org/drawingml/2006/main">
+              <a:graphicData uri="http://schemas.openxmlformats.org/drawingml/2006/picture">
+                <pic:pic xmlns:pic="http://schemas.openxmlformats.org/drawingml/2006/picture">
+                  <pic:nvPicPr>
+                    <pic:cNvPr id="1" name=""/>
+                    <pic:cNvPicPr/>
+                  </pic:nvPicPr>
+                  <pic:blipFill rotWithShape="1">
+                    <a:blip r:embed="rId7">
+                      <a:extLst>
+                        <a:ext uri="{28A0092B-C50C-407E-A947-70E740481C1C}">
+                          <a14:useLocalDpi xmlns:a14="http://schemas.microsoft.com/office/drawing/2010/main" val="0"/>
+                        </a:ext>
+                      </a:extLst>
+                    </a:blip>
+                    <a:srcRect l="9030"/>
+                    <a:stretch/>
+                  </pic:blipFill>
+                  <pic:spPr bwMode="auto">
+                    <a:xfrm>
+                      <a:off x="0" y="0"/>
+                      <a:ext cx="3738880" cy="2304415"/>
+                    </a:xfrm>
+                    <a:prstGeom prst="rect">
+                      <a:avLst/>
+                    </a:prstGeom>
+                    <a:ln>
+                      <a:noFill/>
+                    </a:ln>
+                    <a:extLst>
+                      <a:ext uri="{53640926-AAD7-44D8-BBD7-CCE9431645EC}">
+                        <a14:shadowObscured xmlns:a14="http://schemas.microsoft.com/office/drawing/2010/main"/>
+                      </a:ext>
+                    </a:extLst>
+                  </pic:spPr>
+                </pic:pic>
+              </a:graphicData>
+            </a:graphic>
+            <wp14:sizeRelH relativeFrom="margin">
+              <wp14:pctWidth>0</wp14:pctWidth>
+            </wp14:sizeRelH>
+          </wp:anchor>
+        </w:drawing>
+      </w:r>
+      <w:r>
+        <w:rPr>
+          <w:b/>
+          <w:bCs/>
+        </w:rPr>
+        <w:t xml:space="preserve">Comando EXPLAIN </w:t>
+      </w:r>
+      <w:r>
+        <w:rPr>
+          <w:b/>
+          <w:bCs/>
+          <w:color w:val="FF0000"/>
+        </w:rPr>
+        <w:t>com</w:t>
+      </w:r>
+      <w:r>
+        <w:rPr>
+          <w:b/>
+          <w:bCs/>
+          <w:color w:val="FF0000"/>
+        </w:rPr>
+        <w:t xml:space="preserve"> </w:t>
+      </w:r>
+      <w:r>
+        <w:rPr>
+          <w:b/>
+          <w:bCs/>
+        </w:rPr>
+        <w:t xml:space="preserve">alteração no modelo e </w:t>
+      </w:r>
+      <w:r>
+        <w:rPr>
+          <w:b/>
+          <w:bCs/>
+        </w:rPr>
+        <w:t xml:space="preserve">sem melhoria na </w:t>
+      </w:r>
+      <w:r>
+        <w:rPr>
+          <w:b/>
+          <w:bCs/>
+        </w:rPr>
+        <w:t>QUERY</w:t>
+      </w:r>
+      <w:r>
+        <w:rPr>
+          <w:b/>
+          <w:bCs/>
+        </w:rPr>
+        <w:t xml:space="preserve"> 1</w:t>
+      </w:r>
+    </w:p>
+    <w:bookmarkEnd w:id="2"/>
+    <w:p>
+      <w:pPr>
+        <w:jc w:val="both"/>
         <w:rPr>
           <w:u w:val="single"/>
         </w:rPr>
       </w:pPr>
-      <w:r>
-        <w:t xml:space="preserve">A consulta </w:t>
-      </w:r>
-      <w:r>
-        <w:t xml:space="preserve">seleciona o </w:t>
-      </w:r>
-      <w:r>
-        <w:t>funcionário</w:t>
-      </w:r>
-      <w:r>
-        <w:t xml:space="preserve">, seu ID, seu </w:t>
-      </w:r>
-      <w:r>
-        <w:t>nível</w:t>
-      </w:r>
-      <w:r>
-        <w:t xml:space="preserve"> de conhecimento e seu time, assim como o ID do seu time</w:t>
-      </w:r>
-      <w:r>
-        <w:t>. O que o plano de execução acima nos traz é uma busca sequencial (</w:t>
-      </w:r>
-      <w:proofErr w:type="spellStart"/>
-      <w:r>
-        <w:t>seq</w:t>
-      </w:r>
-      <w:proofErr w:type="spellEnd"/>
-      <w:r>
-        <w:t xml:space="preserve"> </w:t>
-      </w:r>
-      <w:proofErr w:type="spellStart"/>
-      <w:r>
-        <w:t>scan</w:t>
-      </w:r>
-      <w:proofErr w:type="spellEnd"/>
-      <w:r>
-        <w:t xml:space="preserve">)  em cada tabela através do campo de chave primaria nos </w:t>
-      </w:r>
-      <w:proofErr w:type="spellStart"/>
-      <w:r>
-        <w:t>joins</w:t>
-      </w:r>
-      <w:proofErr w:type="spellEnd"/>
-      <w:r>
-        <w:t xml:space="preserve">, fazendo uma varredura na tabela inteira para conseguir o resultado </w:t>
-      </w:r>
-      <w:r>
-        <w:t>n</w:t>
-      </w:r>
-      <w:r>
-        <w:t>a query, esse process</w:t>
-      </w:r>
-      <w:r>
-        <w:t xml:space="preserve">o é muito custoso, principalmente se fosse uma tabela que tivesse um  volume grande de dados. </w:t>
-      </w:r>
     </w:p>
     <w:sectPr>
       <w:pgSz w:w="11906" w:h="16838"/>

</xml_diff>

<commit_message>
add artefact B - query 1 pre revised
</commit_message>
<xml_diff>
--- a/PARTE 3 - OO, PLANOS DE CONSULTAS E DESEMPENHO DE CONSULTAS/b - Explain/b_relatorio_query_1.docx
+++ b/PARTE 3 - OO, PLANOS DE CONSULTAS E DESEMPENHO DE CONSULTAS/b - Explain/b_relatorio_query_1.docx
@@ -65,13 +65,17 @@
         <w:jc w:val="center"/>
         <w:rPr>
           <w:rFonts w:asciiTheme="majorHAnsi" w:hAnsiTheme="majorHAnsi" w:cstheme="majorHAnsi"/>
-          <w:sz w:val="20"/>
-          <w:szCs w:val="20"/>
-        </w:rPr>
-      </w:pPr>
-      <w:r>
-        <w:rPr>
-          <w:rFonts w:asciiTheme="majorHAnsi" w:hAnsiTheme="majorHAnsi" w:cstheme="majorHAnsi"/>
+          <w:b/>
+          <w:bCs/>
+          <w:sz w:val="20"/>
+          <w:szCs w:val="20"/>
+        </w:rPr>
+      </w:pPr>
+      <w:r>
+        <w:rPr>
+          <w:rFonts w:asciiTheme="majorHAnsi" w:hAnsiTheme="majorHAnsi" w:cstheme="majorHAnsi"/>
+          <w:b/>
+          <w:bCs/>
           <w:sz w:val="20"/>
           <w:szCs w:val="20"/>
         </w:rPr>
@@ -97,6 +101,9 @@
         </w:rPr>
       </w:pPr>
       <w:r>
+        <w:rPr>
+          <w:noProof/>
+        </w:rPr>
         <w:drawing>
           <wp:anchor distT="0" distB="0" distL="114300" distR="114300" simplePos="0" relativeHeight="251658240" behindDoc="0" locked="0" layoutInCell="1" allowOverlap="1" wp14:anchorId="11947A4A" wp14:editId="20B5B721">
             <wp:simplePos x="0" y="0"/>
@@ -186,8 +193,16 @@
         <w:rPr>
           <w:b/>
           <w:bCs/>
-        </w:rPr>
-        <w:t xml:space="preserve">sem melhoria na </w:t>
+          <w:color w:val="FF0000"/>
+        </w:rPr>
+        <w:t>sem melhoria</w:t>
+      </w:r>
+      <w:r>
+        <w:rPr>
+          <w:b/>
+          <w:bCs/>
+        </w:rPr>
+        <w:t xml:space="preserve"> na </w:t>
       </w:r>
       <w:r>
         <w:rPr>
@@ -223,6 +238,9 @@
         </w:rPr>
       </w:pPr>
       <w:r>
+        <w:rPr>
+          <w:noProof/>
+        </w:rPr>
         <w:drawing>
           <wp:anchor distT="0" distB="0" distL="114300" distR="114300" simplePos="0" relativeHeight="251659264" behindDoc="0" locked="0" layoutInCell="1" allowOverlap="1" wp14:anchorId="10E5F185" wp14:editId="67F3D959">
             <wp:simplePos x="0" y="0"/>
@@ -340,11 +358,18 @@
         <w:jc w:val="center"/>
         <w:rPr>
           <w:rFonts w:asciiTheme="majorHAnsi" w:hAnsiTheme="majorHAnsi" w:cstheme="majorHAnsi"/>
-          <w:sz w:val="20"/>
-          <w:szCs w:val="20"/>
-        </w:rPr>
-      </w:pPr>
-      <w:r>
+          <w:b/>
+          <w:bCs/>
+          <w:sz w:val="20"/>
+          <w:szCs w:val="20"/>
+        </w:rPr>
+      </w:pPr>
+      <w:r>
+        <w:rPr>
+          <w:b/>
+          <w:bCs/>
+          <w:noProof/>
+        </w:rPr>
         <w:drawing>
           <wp:anchor distT="0" distB="0" distL="114300" distR="114300" simplePos="0" relativeHeight="251660288" behindDoc="0" locked="0" layoutInCell="1" allowOverlap="1" wp14:anchorId="5D8A88BB" wp14:editId="0E0B329E">
             <wp:simplePos x="0" y="0"/>
@@ -406,18 +431,12 @@
       <w:r>
         <w:rPr>
           <w:rFonts w:asciiTheme="majorHAnsi" w:hAnsiTheme="majorHAnsi" w:cstheme="majorHAnsi"/>
-          <w:sz w:val="20"/>
-          <w:szCs w:val="20"/>
-        </w:rPr>
-        <w:t>Plano de consulta</w:t>
-      </w:r>
-      <w:r>
-        <w:rPr>
-          <w:rFonts w:asciiTheme="majorHAnsi" w:hAnsiTheme="majorHAnsi" w:cstheme="majorHAnsi"/>
-          <w:sz w:val="20"/>
-          <w:szCs w:val="20"/>
-        </w:rPr>
-        <w:t xml:space="preserve"> executada com o comando EXPLAIN</w:t>
+          <w:b/>
+          <w:bCs/>
+          <w:sz w:val="20"/>
+          <w:szCs w:val="20"/>
+        </w:rPr>
+        <w:t>Plano de consulta executada com o comando EXPLAIN</w:t>
       </w:r>
       <w:bookmarkEnd w:id="0"/>
     </w:p>
@@ -426,6 +445,8 @@
         <w:jc w:val="center"/>
         <w:rPr>
           <w:rFonts w:asciiTheme="majorHAnsi" w:hAnsiTheme="majorHAnsi" w:cstheme="majorHAnsi"/>
+          <w:b/>
+          <w:bCs/>
           <w:sz w:val="20"/>
           <w:szCs w:val="20"/>
         </w:rPr>
@@ -434,6 +455,8 @@
       <w:r>
         <w:rPr>
           <w:rFonts w:asciiTheme="majorHAnsi" w:hAnsiTheme="majorHAnsi" w:cstheme="majorHAnsi"/>
+          <w:b/>
+          <w:bCs/>
           <w:sz w:val="20"/>
           <w:szCs w:val="20"/>
         </w:rPr>
@@ -442,18 +465,12 @@
       <w:r>
         <w:rPr>
           <w:rFonts w:asciiTheme="majorHAnsi" w:hAnsiTheme="majorHAnsi" w:cstheme="majorHAnsi"/>
-          <w:sz w:val="20"/>
-          <w:szCs w:val="20"/>
-        </w:rPr>
-        <w:t xml:space="preserve"> de consulta</w:t>
-      </w:r>
-      <w:r>
-        <w:rPr>
-          <w:rFonts w:asciiTheme="majorHAnsi" w:hAnsiTheme="majorHAnsi" w:cstheme="majorHAnsi"/>
-          <w:sz w:val="20"/>
-          <w:szCs w:val="20"/>
-        </w:rPr>
-        <w:t xml:space="preserve"> executada com o comando EXPLAIN</w:t>
+          <w:b/>
+          <w:bCs/>
+          <w:sz w:val="20"/>
+          <w:szCs w:val="20"/>
+        </w:rPr>
+        <w:t xml:space="preserve"> de consulta executada com o comando EXPLAIN</w:t>
       </w:r>
     </w:p>
     <w:bookmarkEnd w:id="1"/>
@@ -469,113 +486,6 @@
     </w:p>
     <w:p>
       <w:pPr>
-        <w:jc w:val="both"/>
-      </w:pPr>
-      <w:r>
-        <w:t xml:space="preserve">A consulta </w:t>
-      </w:r>
-      <w:r>
-        <w:t xml:space="preserve">seleciona o </w:t>
-      </w:r>
-      <w:r>
-        <w:t>funcionário</w:t>
-      </w:r>
-      <w:r>
-        <w:t xml:space="preserve">, seu </w:t>
-      </w:r>
-      <w:r>
-        <w:t>id</w:t>
-      </w:r>
-      <w:r>
-        <w:t xml:space="preserve">, seu </w:t>
-      </w:r>
-      <w:r>
-        <w:t>nível</w:t>
-      </w:r>
-      <w:r>
-        <w:t xml:space="preserve"> de conhecimento e seu time, assim como o </w:t>
-      </w:r>
-      <w:r>
-        <w:t>id</w:t>
-      </w:r>
-      <w:r>
-        <w:t xml:space="preserve"> do seu time</w:t>
-      </w:r>
-      <w:r>
-        <w:t xml:space="preserve">. O que o plano de execução acima nos </w:t>
-      </w:r>
-      <w:r>
-        <w:t>retorna</w:t>
-      </w:r>
-      <w:r>
-        <w:t xml:space="preserve"> é uma busca sequencial (</w:t>
-      </w:r>
-      <w:r>
-        <w:t>“</w:t>
-      </w:r>
-      <w:proofErr w:type="spellStart"/>
-      <w:r>
-        <w:t>seq</w:t>
-      </w:r>
-      <w:proofErr w:type="spellEnd"/>
-      <w:r>
-        <w:t xml:space="preserve"> </w:t>
-      </w:r>
-      <w:proofErr w:type="spellStart"/>
-      <w:r>
-        <w:t>scan</w:t>
-      </w:r>
-      <w:proofErr w:type="spellEnd"/>
-      <w:r>
-        <w:t>”</w:t>
-      </w:r>
-      <w:r>
-        <w:t>)  em cada tabela através do campo de chave primaria n</w:t>
-      </w:r>
-      <w:r>
-        <w:t>as junções (“</w:t>
-      </w:r>
-      <w:proofErr w:type="spellStart"/>
-      <w:r>
-        <w:t>joins</w:t>
-      </w:r>
-      <w:proofErr w:type="spellEnd"/>
-      <w:r>
-        <w:t>”)</w:t>
-      </w:r>
-      <w:r>
-        <w:t xml:space="preserve">, fazendo uma varredura na tabela inteira para conseguir o resultado </w:t>
-      </w:r>
-      <w:r>
-        <w:t>d</w:t>
-      </w:r>
-      <w:r>
-        <w:t xml:space="preserve">a </w:t>
-      </w:r>
-      <w:r>
-        <w:t>consulta</w:t>
-      </w:r>
-      <w:r>
-        <w:t>,</w:t>
-      </w:r>
-      <w:r>
-        <w:t xml:space="preserve"> logo,</w:t>
-      </w:r>
-      <w:r>
-        <w:t xml:space="preserve"> esse process</w:t>
-      </w:r>
-      <w:r>
-        <w:t>o é muito custoso</w:t>
-      </w:r>
-      <w:r>
-        <w:t xml:space="preserve"> </w:t>
-      </w:r>
-      <w:r>
-        <w:t xml:space="preserve">principalmente se fosse uma tabela que tivesse um volume grande de dados. </w:t>
-      </w:r>
-    </w:p>
-    <w:p>
-      <w:pPr>
         <w:jc w:val="center"/>
         <w:rPr>
           <w:b/>
@@ -583,21 +493,307 @@
         </w:rPr>
       </w:pPr>
       <w:bookmarkStart w:id="2" w:name="_Hlk45151126"/>
-      <w:r>
+    </w:p>
+    <w:p>
+      <w:pPr>
+        <w:jc w:val="center"/>
+        <w:rPr>
+          <w:b/>
+          <w:bCs/>
+        </w:rPr>
+      </w:pPr>
+    </w:p>
+    <w:p>
+      <w:pPr>
+        <w:jc w:val="center"/>
+        <w:rPr>
+          <w:b/>
+          <w:bCs/>
+        </w:rPr>
+      </w:pPr>
+    </w:p>
+    <w:p>
+      <w:pPr>
+        <w:jc w:val="center"/>
+        <w:rPr>
+          <w:b/>
+          <w:bCs/>
+        </w:rPr>
+      </w:pPr>
+    </w:p>
+    <w:p>
+      <w:pPr>
+        <w:jc w:val="center"/>
+        <w:rPr>
+          <w:b/>
+          <w:bCs/>
+        </w:rPr>
+      </w:pPr>
+      <w:r>
+        <w:rPr>
+          <w:b/>
+          <w:bCs/>
+        </w:rPr>
         <w:lastRenderedPageBreak/>
+        <w:t xml:space="preserve">Comando EXPLAIN </w:t>
+      </w:r>
+      <w:r>
+        <w:rPr>
+          <w:b/>
+          <w:bCs/>
+          <w:color w:val="FF0000"/>
+        </w:rPr>
+        <w:t xml:space="preserve">com </w:t>
+      </w:r>
+      <w:r>
+        <w:rPr>
+          <w:b/>
+          <w:bCs/>
+        </w:rPr>
+        <w:t xml:space="preserve">alteração no modelo e </w:t>
+      </w:r>
+      <w:r>
+        <w:rPr>
+          <w:b/>
+          <w:bCs/>
+          <w:color w:val="FF0000"/>
+        </w:rPr>
+        <w:t>sem melhoria</w:t>
+      </w:r>
+      <w:r>
+        <w:rPr>
+          <w:b/>
+          <w:bCs/>
+        </w:rPr>
+        <w:t xml:space="preserve"> na </w:t>
+      </w:r>
+      <w:r>
+        <w:rPr>
+          <w:b/>
+          <w:bCs/>
+        </w:rPr>
+        <w:t>QUERY</w:t>
+      </w:r>
+      <w:r>
+        <w:rPr>
+          <w:b/>
+          <w:bCs/>
+        </w:rPr>
+        <w:t xml:space="preserve"> 1</w:t>
+      </w:r>
+    </w:p>
+    <w:p>
+      <w:pPr>
+        <w:jc w:val="center"/>
+        <w:rPr>
+          <w:b/>
+          <w:bCs/>
+        </w:rPr>
+      </w:pPr>
+    </w:p>
+    <w:p>
+      <w:pPr>
+        <w:jc w:val="center"/>
+        <w:rPr>
+          <w:b/>
+          <w:bCs/>
+        </w:rPr>
+      </w:pPr>
+      <w:r>
+        <w:rPr>
+          <w:b/>
+          <w:bCs/>
+        </w:rPr>
         <w:drawing>
-          <wp:anchor distT="0" distB="0" distL="114300" distR="114300" simplePos="0" relativeHeight="251662336" behindDoc="0" locked="0" layoutInCell="1" allowOverlap="1" wp14:anchorId="24C40F9E" wp14:editId="1097E5C9">
+          <wp:inline distT="0" distB="0" distL="0" distR="0" wp14:anchorId="50E2D2AE" wp14:editId="28B93DA5">
+            <wp:extent cx="5042159" cy="1778091"/>
+            <wp:effectExtent l="0" t="0" r="6350" b="0"/>
+            <wp:docPr id="11" name="Imagem 11"/>
+            <wp:cNvGraphicFramePr>
+              <a:graphicFrameLocks xmlns:a="http://schemas.openxmlformats.org/drawingml/2006/main" noChangeAspect="1"/>
+            </wp:cNvGraphicFramePr>
+            <a:graphic xmlns:a="http://schemas.openxmlformats.org/drawingml/2006/main">
+              <a:graphicData uri="http://schemas.openxmlformats.org/drawingml/2006/picture">
+                <pic:pic xmlns:pic="http://schemas.openxmlformats.org/drawingml/2006/picture">
+                  <pic:nvPicPr>
+                    <pic:cNvPr id="1" name=""/>
+                    <pic:cNvPicPr/>
+                  </pic:nvPicPr>
+                  <pic:blipFill>
+                    <a:blip r:embed="rId10"/>
+                    <a:stretch>
+                      <a:fillRect/>
+                    </a:stretch>
+                  </pic:blipFill>
+                  <pic:spPr>
+                    <a:xfrm>
+                      <a:off x="0" y="0"/>
+                      <a:ext cx="5042159" cy="1778091"/>
+                    </a:xfrm>
+                    <a:prstGeom prst="rect">
+                      <a:avLst/>
+                    </a:prstGeom>
+                  </pic:spPr>
+                </pic:pic>
+              </a:graphicData>
+            </a:graphic>
+          </wp:inline>
+        </w:drawing>
+      </w:r>
+    </w:p>
+    <w:p>
+      <w:pPr>
+        <w:jc w:val="center"/>
+        <w:rPr>
+          <w:rFonts w:asciiTheme="majorHAnsi" w:hAnsiTheme="majorHAnsi" w:cstheme="majorHAnsi"/>
+          <w:b/>
+          <w:bCs/>
+          <w:sz w:val="20"/>
+          <w:szCs w:val="20"/>
+        </w:rPr>
+      </w:pPr>
+      <w:r>
+        <w:rPr>
+          <w:rFonts w:asciiTheme="majorHAnsi" w:hAnsiTheme="majorHAnsi" w:cstheme="majorHAnsi"/>
+          <w:b/>
+          <w:bCs/>
+          <w:sz w:val="20"/>
+          <w:szCs w:val="20"/>
+        </w:rPr>
+        <w:t xml:space="preserve">Consulta </w:t>
+      </w:r>
+      <w:r>
+        <w:rPr>
+          <w:rFonts w:asciiTheme="majorHAnsi" w:hAnsiTheme="majorHAnsi" w:cstheme="majorHAnsi"/>
+          <w:b/>
+          <w:bCs/>
+          <w:sz w:val="20"/>
+          <w:szCs w:val="20"/>
+        </w:rPr>
+        <w:t xml:space="preserve">alterada e </w:t>
+      </w:r>
+      <w:r>
+        <w:rPr>
+          <w:rFonts w:asciiTheme="majorHAnsi" w:hAnsiTheme="majorHAnsi" w:cstheme="majorHAnsi"/>
+          <w:b/>
+          <w:bCs/>
+          <w:sz w:val="20"/>
+          <w:szCs w:val="20"/>
+        </w:rPr>
+        <w:t>executada com o comando EXPLAIN</w:t>
+      </w:r>
+    </w:p>
+    <w:p>
+      <w:pPr>
+        <w:jc w:val="center"/>
+        <w:rPr>
+          <w:rFonts w:asciiTheme="majorHAnsi" w:hAnsiTheme="majorHAnsi" w:cstheme="majorHAnsi"/>
+          <w:sz w:val="20"/>
+          <w:szCs w:val="20"/>
+        </w:rPr>
+      </w:pPr>
+    </w:p>
+    <w:p>
+      <w:pPr>
+        <w:jc w:val="center"/>
+        <w:rPr>
+          <w:b/>
+          <w:bCs/>
+        </w:rPr>
+      </w:pPr>
+      <w:r>
+        <w:rPr>
+          <w:b/>
+          <w:bCs/>
+        </w:rPr>
+        <w:drawing>
+          <wp:anchor distT="0" distB="0" distL="114300" distR="114300" simplePos="0" relativeHeight="251664384" behindDoc="0" locked="0" layoutInCell="1" allowOverlap="1" wp14:anchorId="61734FBE" wp14:editId="7DEE4818">
             <wp:simplePos x="0" y="0"/>
             <wp:positionH relativeFrom="page">
-              <wp:posOffset>32022</wp:posOffset>
+              <wp:posOffset>3604260</wp:posOffset>
             </wp:positionH>
             <wp:positionV relativeFrom="paragraph">
-              <wp:posOffset>246743</wp:posOffset>
+              <wp:posOffset>154940</wp:posOffset>
             </wp:positionV>
-            <wp:extent cx="3738880" cy="2304415"/>
-            <wp:effectExtent l="0" t="0" r="0" b="635"/>
+            <wp:extent cx="3663950" cy="2844800"/>
+            <wp:effectExtent l="152400" t="152400" r="355600" b="355600"/>
             <wp:wrapSquare wrapText="bothSides"/>
-            <wp:docPr id="6" name="Imagem 6"/>
+            <wp:docPr id="3" name="Imagem 3"/>
+            <wp:cNvGraphicFramePr>
+              <a:graphicFrameLocks xmlns:a="http://schemas.openxmlformats.org/drawingml/2006/main" noChangeAspect="1"/>
+            </wp:cNvGraphicFramePr>
+            <a:graphic xmlns:a="http://schemas.openxmlformats.org/drawingml/2006/main">
+              <a:graphicData uri="http://schemas.openxmlformats.org/drawingml/2006/picture">
+                <pic:pic xmlns:pic="http://schemas.openxmlformats.org/drawingml/2006/picture">
+                  <pic:nvPicPr>
+                    <pic:cNvPr id="1" name=""/>
+                    <pic:cNvPicPr/>
+                  </pic:nvPicPr>
+                  <pic:blipFill>
+                    <a:blip r:embed="rId11">
+                      <a:extLst>
+                        <a:ext uri="{28A0092B-C50C-407E-A947-70E740481C1C}">
+                          <a14:useLocalDpi xmlns:a14="http://schemas.microsoft.com/office/drawing/2010/main" val="0"/>
+                        </a:ext>
+                      </a:extLst>
+                    </a:blip>
+                    <a:stretch>
+                      <a:fillRect/>
+                    </a:stretch>
+                  </pic:blipFill>
+                  <pic:spPr>
+                    <a:xfrm>
+                      <a:off x="0" y="0"/>
+                      <a:ext cx="3663950" cy="2844800"/>
+                    </a:xfrm>
+                    <a:prstGeom prst="rect">
+                      <a:avLst/>
+                    </a:prstGeom>
+                    <a:ln>
+                      <a:noFill/>
+                    </a:ln>
+                    <a:effectLst>
+                      <a:outerShdw blurRad="292100" dist="139700" dir="2700000" algn="tl" rotWithShape="0">
+                        <a:srgbClr val="333333">
+                          <a:alpha val="65000"/>
+                        </a:srgbClr>
+                      </a:outerShdw>
+                    </a:effectLst>
+                  </pic:spPr>
+                </pic:pic>
+              </a:graphicData>
+            </a:graphic>
+            <wp14:sizeRelV relativeFrom="margin">
+              <wp14:pctHeight>0</wp14:pctHeight>
+            </wp14:sizeRelV>
+          </wp:anchor>
+        </w:drawing>
+      </w:r>
+    </w:p>
+    <w:p>
+      <w:pPr>
+        <w:rPr>
+          <w:b/>
+          <w:bCs/>
+        </w:rPr>
+      </w:pPr>
+      <w:r>
+        <w:rPr>
+          <w:noProof/>
+        </w:rPr>
+        <w:drawing>
+          <wp:anchor distT="0" distB="0" distL="114300" distR="114300" simplePos="0" relativeHeight="251663360" behindDoc="0" locked="0" layoutInCell="1" allowOverlap="1" wp14:anchorId="0C27D73C" wp14:editId="2B632AEF">
+            <wp:simplePos x="0" y="0"/>
+            <wp:positionH relativeFrom="page">
+              <wp:posOffset>191135</wp:posOffset>
+            </wp:positionH>
+            <wp:positionV relativeFrom="paragraph">
+              <wp:posOffset>564515</wp:posOffset>
+            </wp:positionV>
+            <wp:extent cx="3613150" cy="2362835"/>
+            <wp:effectExtent l="152400" t="114300" r="139700" b="151765"/>
+            <wp:wrapSquare wrapText="bothSides"/>
+            <wp:docPr id="10" name="Imagem 10"/>
             <wp:cNvGraphicFramePr>
               <a:graphicFrameLocks xmlns:a="http://schemas.openxmlformats.org/drawingml/2006/main" noChangeAspect="1"/>
             </wp:cNvGraphicFramePr>
@@ -609,20 +805,321 @@
                     <pic:cNvPicPr/>
                   </pic:nvPicPr>
                   <pic:blipFill rotWithShape="1">
-                    <a:blip r:embed="rId7">
+                    <a:blip r:embed="rId8">
                       <a:extLst>
                         <a:ext uri="{28A0092B-C50C-407E-A947-70E740481C1C}">
                           <a14:useLocalDpi xmlns:a14="http://schemas.microsoft.com/office/drawing/2010/main" val="0"/>
                         </a:ext>
                       </a:extLst>
                     </a:blip>
-                    <a:srcRect l="9030"/>
+                    <a:srcRect l="334" t="-4" r="14588" b="4"/>
                     <a:stretch/>
                   </pic:blipFill>
                   <pic:spPr bwMode="auto">
                     <a:xfrm>
                       <a:off x="0" y="0"/>
-                      <a:ext cx="3738880" cy="2304415"/>
+                      <a:ext cx="3613150" cy="2362835"/>
+                    </a:xfrm>
+                    <a:prstGeom prst="rect">
+                      <a:avLst/>
+                    </a:prstGeom>
+                    <a:solidFill>
+                      <a:srgbClr val="FFFFFF">
+                        <a:shade val="85000"/>
+                      </a:srgbClr>
+                    </a:solidFill>
+                    <a:ln w="88900" cap="sq">
+                      <a:solidFill>
+                        <a:srgbClr val="FFFFFF"/>
+                      </a:solidFill>
+                      <a:miter lim="800000"/>
+                    </a:ln>
+                    <a:effectLst>
+                      <a:outerShdw blurRad="55000" dist="18000" dir="5400000" algn="tl" rotWithShape="0">
+                        <a:srgbClr val="000000">
+                          <a:alpha val="40000"/>
+                        </a:srgbClr>
+                      </a:outerShdw>
+                    </a:effectLst>
+                    <a:scene3d>
+                      <a:camera prst="orthographicFront"/>
+                      <a:lightRig rig="twoPt" dir="t">
+                        <a:rot lat="0" lon="0" rev="7200000"/>
+                      </a:lightRig>
+                    </a:scene3d>
+                    <a:sp3d>
+                      <a:bevelT w="25400" h="19050"/>
+                      <a:contourClr>
+                        <a:srgbClr val="FFFFFF"/>
+                      </a:contourClr>
+                    </a:sp3d>
+                    <a:extLst>
+                      <a:ext uri="{53640926-AAD7-44D8-BBD7-CCE9431645EC}">
+                        <a14:shadowObscured xmlns:a14="http://schemas.microsoft.com/office/drawing/2010/main"/>
+                      </a:ext>
+                    </a:extLst>
+                  </pic:spPr>
+                </pic:pic>
+              </a:graphicData>
+            </a:graphic>
+            <wp14:sizeRelH relativeFrom="margin">
+              <wp14:pctWidth>0</wp14:pctWidth>
+            </wp14:sizeRelH>
+            <wp14:sizeRelV relativeFrom="margin">
+              <wp14:pctHeight>0</wp14:pctHeight>
+            </wp14:sizeRelV>
+          </wp:anchor>
+        </w:drawing>
+      </w:r>
+      <w:bookmarkEnd w:id="2"/>
+      <w:r>
+        <w:rPr>
+          <w:b/>
+          <w:bCs/>
+        </w:rPr>
+        <w:br/>
+      </w:r>
+      <w:r>
+        <w:rPr>
+          <w:b/>
+          <w:bCs/>
+        </w:rPr>
+        <w:br/>
+      </w:r>
+    </w:p>
+    <w:p>
+      <w:pPr>
+        <w:jc w:val="center"/>
+        <w:rPr>
+          <w:rFonts w:asciiTheme="majorHAnsi" w:hAnsiTheme="majorHAnsi" w:cstheme="majorHAnsi"/>
+          <w:b/>
+          <w:bCs/>
+          <w:sz w:val="20"/>
+          <w:szCs w:val="20"/>
+        </w:rPr>
+      </w:pPr>
+      <w:r>
+        <w:rPr>
+          <w:rFonts w:asciiTheme="majorHAnsi" w:hAnsiTheme="majorHAnsi" w:cstheme="majorHAnsi"/>
+          <w:b/>
+          <w:bCs/>
+          <w:sz w:val="20"/>
+          <w:szCs w:val="20"/>
+        </w:rPr>
+        <w:t>Comparação entre os planos de consultas antes x depois da alteração do modelo</w:t>
+      </w:r>
+    </w:p>
+    <w:p>
+      <w:pPr>
+        <w:jc w:val="center"/>
+        <w:rPr>
+          <w:rFonts w:asciiTheme="majorHAnsi" w:hAnsiTheme="majorHAnsi" w:cstheme="majorHAnsi"/>
+          <w:b/>
+          <w:bCs/>
+          <w:sz w:val="20"/>
+          <w:szCs w:val="20"/>
+        </w:rPr>
+      </w:pPr>
+    </w:p>
+    <w:p>
+      <w:pPr>
+        <w:jc w:val="center"/>
+        <w:rPr>
+          <w:rFonts w:asciiTheme="majorHAnsi" w:hAnsiTheme="majorHAnsi" w:cstheme="majorHAnsi"/>
+          <w:b/>
+          <w:bCs/>
+          <w:sz w:val="20"/>
+          <w:szCs w:val="20"/>
+        </w:rPr>
+      </w:pPr>
+    </w:p>
+    <w:p>
+      <w:pPr>
+        <w:jc w:val="center"/>
+        <w:rPr>
+          <w:rFonts w:asciiTheme="majorHAnsi" w:hAnsiTheme="majorHAnsi" w:cstheme="majorHAnsi"/>
+          <w:b/>
+          <w:bCs/>
+          <w:sz w:val="20"/>
+          <w:szCs w:val="20"/>
+        </w:rPr>
+      </w:pPr>
+    </w:p>
+    <w:p>
+      <w:pPr>
+        <w:jc w:val="center"/>
+        <w:rPr>
+          <w:rFonts w:asciiTheme="majorHAnsi" w:hAnsiTheme="majorHAnsi" w:cstheme="majorHAnsi"/>
+          <w:b/>
+          <w:bCs/>
+          <w:sz w:val="20"/>
+          <w:szCs w:val="20"/>
+        </w:rPr>
+      </w:pPr>
+    </w:p>
+    <w:p>
+      <w:pPr>
+        <w:jc w:val="center"/>
+        <w:rPr>
+          <w:rFonts w:asciiTheme="majorHAnsi" w:hAnsiTheme="majorHAnsi" w:cstheme="majorHAnsi"/>
+          <w:b/>
+          <w:bCs/>
+          <w:sz w:val="20"/>
+          <w:szCs w:val="20"/>
+        </w:rPr>
+      </w:pPr>
+    </w:p>
+    <w:p>
+      <w:pPr>
+        <w:jc w:val="center"/>
+        <w:rPr>
+          <w:rFonts w:asciiTheme="majorHAnsi" w:hAnsiTheme="majorHAnsi" w:cstheme="majorHAnsi"/>
+          <w:b/>
+          <w:bCs/>
+          <w:sz w:val="20"/>
+          <w:szCs w:val="20"/>
+        </w:rPr>
+      </w:pPr>
+    </w:p>
+    <w:p>
+      <w:pPr>
+        <w:jc w:val="center"/>
+        <w:rPr>
+          <w:rFonts w:asciiTheme="majorHAnsi" w:hAnsiTheme="majorHAnsi" w:cstheme="majorHAnsi"/>
+          <w:b/>
+          <w:bCs/>
+          <w:sz w:val="20"/>
+          <w:szCs w:val="20"/>
+        </w:rPr>
+      </w:pPr>
+    </w:p>
+    <w:p>
+      <w:pPr>
+        <w:jc w:val="center"/>
+        <w:rPr>
+          <w:rFonts w:asciiTheme="majorHAnsi" w:hAnsiTheme="majorHAnsi" w:cstheme="majorHAnsi"/>
+          <w:b/>
+          <w:bCs/>
+          <w:sz w:val="20"/>
+          <w:szCs w:val="20"/>
+        </w:rPr>
+      </w:pPr>
+      <w:r>
+        <w:rPr>
+          <w:rFonts w:asciiTheme="majorHAnsi" w:hAnsiTheme="majorHAnsi" w:cstheme="majorHAnsi"/>
+          <w:b/>
+          <w:bCs/>
+          <w:sz w:val="20"/>
+          <w:szCs w:val="20"/>
+        </w:rPr>
+        <w:lastRenderedPageBreak/>
+        <w:drawing>
+          <wp:anchor distT="0" distB="0" distL="114300" distR="114300" simplePos="0" relativeHeight="251668480" behindDoc="0" locked="0" layoutInCell="1" allowOverlap="1" wp14:anchorId="30C8FA1A" wp14:editId="5FC0F497">
+            <wp:simplePos x="0" y="0"/>
+            <wp:positionH relativeFrom="page">
+              <wp:align>right</wp:align>
+            </wp:positionH>
+            <wp:positionV relativeFrom="paragraph">
+              <wp:posOffset>1762125</wp:posOffset>
+            </wp:positionV>
+            <wp:extent cx="5299194" cy="3536950"/>
+            <wp:effectExtent l="152400" t="152400" r="358775" b="368300"/>
+            <wp:wrapSquare wrapText="bothSides"/>
+            <wp:docPr id="12" name="Imagem 12"/>
+            <wp:cNvGraphicFramePr>
+              <a:graphicFrameLocks xmlns:a="http://schemas.openxmlformats.org/drawingml/2006/main" noChangeAspect="1"/>
+            </wp:cNvGraphicFramePr>
+            <a:graphic xmlns:a="http://schemas.openxmlformats.org/drawingml/2006/main">
+              <a:graphicData uri="http://schemas.openxmlformats.org/drawingml/2006/picture">
+                <pic:pic xmlns:pic="http://schemas.openxmlformats.org/drawingml/2006/picture">
+                  <pic:nvPicPr>
+                    <pic:cNvPr id="1" name=""/>
+                    <pic:cNvPicPr/>
+                  </pic:nvPicPr>
+                  <pic:blipFill>
+                    <a:blip r:embed="rId12">
+                      <a:extLst>
+                        <a:ext uri="{28A0092B-C50C-407E-A947-70E740481C1C}">
+                          <a14:useLocalDpi xmlns:a14="http://schemas.microsoft.com/office/drawing/2010/main" val="0"/>
+                        </a:ext>
+                      </a:extLst>
+                    </a:blip>
+                    <a:stretch>
+                      <a:fillRect/>
+                    </a:stretch>
+                  </pic:blipFill>
+                  <pic:spPr>
+                    <a:xfrm>
+                      <a:off x="0" y="0"/>
+                      <a:ext cx="5299194" cy="3536950"/>
+                    </a:xfrm>
+                    <a:prstGeom prst="rect">
+                      <a:avLst/>
+                    </a:prstGeom>
+                    <a:ln>
+                      <a:noFill/>
+                    </a:ln>
+                    <a:effectLst>
+                      <a:outerShdw blurRad="292100" dist="139700" dir="2700000" algn="tl" rotWithShape="0">
+                        <a:srgbClr val="333333">
+                          <a:alpha val="65000"/>
+                        </a:srgbClr>
+                      </a:outerShdw>
+                    </a:effectLst>
+                  </pic:spPr>
+                </pic:pic>
+              </a:graphicData>
+            </a:graphic>
+            <wp14:sizeRelV relativeFrom="margin">
+              <wp14:pctHeight>0</wp14:pctHeight>
+            </wp14:sizeRelV>
+          </wp:anchor>
+        </w:drawing>
+      </w:r>
+      <w:r>
+        <w:rPr>
+          <w:b/>
+          <w:bCs/>
+          <w:noProof/>
+        </w:rPr>
+        <w:drawing>
+          <wp:anchor distT="0" distB="0" distL="114300" distR="114300" simplePos="0" relativeHeight="251667456" behindDoc="0" locked="0" layoutInCell="1" allowOverlap="1" wp14:anchorId="5C3F53F3" wp14:editId="14BADB61">
+            <wp:simplePos x="0" y="0"/>
+            <wp:positionH relativeFrom="page">
+              <wp:align>left</wp:align>
+            </wp:positionH>
+            <wp:positionV relativeFrom="paragraph">
+              <wp:posOffset>0</wp:posOffset>
+            </wp:positionV>
+            <wp:extent cx="5225143" cy="1743075"/>
+            <wp:effectExtent l="0" t="0" r="0" b="0"/>
+            <wp:wrapSquare wrapText="bothSides"/>
+            <wp:docPr id="13" name="Imagem 13"/>
+            <wp:cNvGraphicFramePr>
+              <a:graphicFrameLocks xmlns:a="http://schemas.openxmlformats.org/drawingml/2006/main" noChangeAspect="1"/>
+            </wp:cNvGraphicFramePr>
+            <a:graphic xmlns:a="http://schemas.openxmlformats.org/drawingml/2006/main">
+              <a:graphicData uri="http://schemas.openxmlformats.org/drawingml/2006/picture">
+                <pic:pic xmlns:pic="http://schemas.openxmlformats.org/drawingml/2006/picture">
+                  <pic:nvPicPr>
+                    <pic:cNvPr id="1" name=""/>
+                    <pic:cNvPicPr/>
+                  </pic:nvPicPr>
+                  <pic:blipFill rotWithShape="1">
+                    <a:blip r:embed="rId9">
+                      <a:extLst>
+                        <a:ext uri="{28A0092B-C50C-407E-A947-70E740481C1C}">
+                          <a14:useLocalDpi xmlns:a14="http://schemas.microsoft.com/office/drawing/2010/main" val="0"/>
+                        </a:ext>
+                      </a:extLst>
+                    </a:blip>
+                    <a:srcRect l="1663" r="1574"/>
+                    <a:stretch/>
+                  </pic:blipFill>
+                  <pic:spPr bwMode="auto">
+                    <a:xfrm>
+                      <a:off x="0" y="0"/>
+                      <a:ext cx="5225143" cy="1743075"/>
                     </a:xfrm>
                     <a:prstGeom prst="rect">
                       <a:avLst/>
@@ -639,70 +1136,569 @@
                 </pic:pic>
               </a:graphicData>
             </a:graphic>
-            <wp14:sizeRelH relativeFrom="margin">
-              <wp14:pctWidth>0</wp14:pctWidth>
-            </wp14:sizeRelH>
           </wp:anchor>
         </w:drawing>
       </w:r>
       <w:r>
         <w:rPr>
-          <w:b/>
-          <w:bCs/>
-        </w:rPr>
-        <w:t xml:space="preserve">Comando EXPLAIN </w:t>
-      </w:r>
-      <w:r>
-        <w:rPr>
-          <w:b/>
-          <w:bCs/>
-          <w:color w:val="FF0000"/>
-        </w:rPr>
-        <w:t>com</w:t>
-      </w:r>
-      <w:r>
-        <w:rPr>
-          <w:b/>
-          <w:bCs/>
-          <w:color w:val="FF0000"/>
-        </w:rPr>
+          <w:rFonts w:asciiTheme="majorHAnsi" w:hAnsiTheme="majorHAnsi" w:cstheme="majorHAnsi"/>
+          <w:b/>
+          <w:bCs/>
+          <w:sz w:val="20"/>
+          <w:szCs w:val="20"/>
+        </w:rPr>
+        <w:tab/>
+      </w:r>
+      <w:r>
+        <w:rPr>
+          <w:rFonts w:asciiTheme="majorHAnsi" w:hAnsiTheme="majorHAnsi" w:cstheme="majorHAnsi"/>
+          <w:b/>
+          <w:bCs/>
+          <w:sz w:val="20"/>
+          <w:szCs w:val="20"/>
+        </w:rPr>
+        <w:tab/>
+      </w:r>
+      <w:r>
+        <w:rPr>
+          <w:rFonts w:asciiTheme="majorHAnsi" w:hAnsiTheme="majorHAnsi" w:cstheme="majorHAnsi"/>
+          <w:b/>
+          <w:bCs/>
+          <w:sz w:val="20"/>
+          <w:szCs w:val="20"/>
+        </w:rPr>
+        <w:tab/>
+      </w:r>
+      <w:r>
+        <w:rPr>
+          <w:rFonts w:asciiTheme="majorHAnsi" w:hAnsiTheme="majorHAnsi" w:cstheme="majorHAnsi"/>
+          <w:b/>
+          <w:bCs/>
+          <w:sz w:val="20"/>
+          <w:szCs w:val="20"/>
+        </w:rPr>
+        <w:tab/>
+      </w:r>
+      <w:r>
+        <w:rPr>
+          <w:rFonts w:asciiTheme="majorHAnsi" w:hAnsiTheme="majorHAnsi" w:cstheme="majorHAnsi"/>
+          <w:b/>
+          <w:bCs/>
+          <w:sz w:val="20"/>
+          <w:szCs w:val="20"/>
+        </w:rPr>
+        <w:br/>
+      </w:r>
+      <w:r>
+        <w:rPr>
+          <w:rFonts w:asciiTheme="majorHAnsi" w:hAnsiTheme="majorHAnsi" w:cstheme="majorHAnsi"/>
+          <w:b/>
+          <w:bCs/>
+          <w:sz w:val="20"/>
+          <w:szCs w:val="20"/>
+        </w:rPr>
+        <w:br/>
+      </w:r>
+      <w:r>
+        <w:rPr>
+          <w:rFonts w:asciiTheme="majorHAnsi" w:hAnsiTheme="majorHAnsi" w:cstheme="majorHAnsi"/>
+          <w:b/>
+          <w:bCs/>
+          <w:sz w:val="20"/>
+          <w:szCs w:val="20"/>
+        </w:rPr>
+        <w:br/>
+      </w:r>
+      <w:r>
+        <w:rPr>
+          <w:rFonts w:asciiTheme="majorHAnsi" w:hAnsiTheme="majorHAnsi" w:cstheme="majorHAnsi"/>
+          <w:b/>
+          <w:bCs/>
+          <w:sz w:val="20"/>
+          <w:szCs w:val="20"/>
+        </w:rPr>
+        <w:br/>
+      </w:r>
+      <w:r>
+        <w:rPr>
+          <w:rFonts w:asciiTheme="majorHAnsi" w:hAnsiTheme="majorHAnsi" w:cstheme="majorHAnsi"/>
+          <w:b/>
+          <w:bCs/>
+          <w:sz w:val="20"/>
+          <w:szCs w:val="20"/>
+        </w:rPr>
+        <w:br/>
+      </w:r>
+      <w:r>
+        <w:rPr>
+          <w:rFonts w:asciiTheme="majorHAnsi" w:hAnsiTheme="majorHAnsi" w:cstheme="majorHAnsi"/>
+          <w:b/>
+          <w:bCs/>
+          <w:sz w:val="20"/>
+          <w:szCs w:val="20"/>
+        </w:rPr>
+        <w:br/>
+      </w:r>
+      <w:r>
+        <w:rPr>
+          <w:rFonts w:asciiTheme="majorHAnsi" w:hAnsiTheme="majorHAnsi" w:cstheme="majorHAnsi"/>
+          <w:b/>
+          <w:bCs/>
+          <w:sz w:val="20"/>
+          <w:szCs w:val="20"/>
+        </w:rPr>
+        <w:br/>
+      </w:r>
+      <w:r>
+        <w:rPr>
+          <w:rFonts w:asciiTheme="majorHAnsi" w:hAnsiTheme="majorHAnsi" w:cstheme="majorHAnsi"/>
+          <w:b/>
+          <w:bCs/>
+          <w:sz w:val="20"/>
+          <w:szCs w:val="20"/>
+        </w:rPr>
+        <w:br/>
+      </w:r>
+      <w:r>
+        <w:rPr>
+          <w:rFonts w:asciiTheme="majorHAnsi" w:hAnsiTheme="majorHAnsi" w:cstheme="majorHAnsi"/>
+          <w:b/>
+          <w:bCs/>
+          <w:sz w:val="20"/>
+          <w:szCs w:val="20"/>
+        </w:rPr>
+        <w:br/>
+      </w:r>
+      <w:r>
+        <w:rPr>
+          <w:rFonts w:asciiTheme="majorHAnsi" w:hAnsiTheme="majorHAnsi" w:cstheme="majorHAnsi"/>
+          <w:b/>
+          <w:bCs/>
+          <w:sz w:val="20"/>
+          <w:szCs w:val="20"/>
+        </w:rPr>
+        <w:br/>
+      </w:r>
+      <w:r>
+        <w:rPr>
+          <w:rFonts w:asciiTheme="majorHAnsi" w:hAnsiTheme="majorHAnsi" w:cstheme="majorHAnsi"/>
+          <w:b/>
+          <w:bCs/>
+          <w:sz w:val="20"/>
+          <w:szCs w:val="20"/>
+        </w:rPr>
+        <w:br/>
+      </w:r>
+      <w:r>
+        <w:rPr>
+          <w:rFonts w:asciiTheme="majorHAnsi" w:hAnsiTheme="majorHAnsi" w:cstheme="majorHAnsi"/>
+          <w:b/>
+          <w:bCs/>
+          <w:sz w:val="20"/>
+          <w:szCs w:val="20"/>
+        </w:rPr>
+        <w:br/>
+      </w:r>
+      <w:r>
+        <w:rPr>
+          <w:rFonts w:asciiTheme="majorHAnsi" w:hAnsiTheme="majorHAnsi" w:cstheme="majorHAnsi"/>
+          <w:b/>
+          <w:bCs/>
+          <w:sz w:val="20"/>
+          <w:szCs w:val="20"/>
+        </w:rPr>
+        <w:br/>
+      </w:r>
+      <w:r>
+        <w:rPr>
+          <w:rFonts w:asciiTheme="majorHAnsi" w:hAnsiTheme="majorHAnsi" w:cstheme="majorHAnsi"/>
+          <w:b/>
+          <w:bCs/>
+          <w:sz w:val="20"/>
+          <w:szCs w:val="20"/>
+        </w:rPr>
+        <w:br/>
+      </w:r>
+      <w:r>
+        <w:rPr>
+          <w:rFonts w:asciiTheme="majorHAnsi" w:hAnsiTheme="majorHAnsi" w:cstheme="majorHAnsi"/>
+          <w:b/>
+          <w:bCs/>
+          <w:sz w:val="20"/>
+          <w:szCs w:val="20"/>
+        </w:rPr>
+        <w:br/>
+      </w:r>
+      <w:r>
+        <w:rPr>
+          <w:rFonts w:asciiTheme="majorHAnsi" w:hAnsiTheme="majorHAnsi" w:cstheme="majorHAnsi"/>
+          <w:b/>
+          <w:bCs/>
+          <w:sz w:val="20"/>
+          <w:szCs w:val="20"/>
+        </w:rPr>
+        <w:br/>
+      </w:r>
+      <w:r>
+        <w:rPr>
+          <w:rFonts w:asciiTheme="majorHAnsi" w:hAnsiTheme="majorHAnsi" w:cstheme="majorHAnsi"/>
+          <w:b/>
+          <w:bCs/>
+          <w:sz w:val="20"/>
+          <w:szCs w:val="20"/>
+        </w:rPr>
+        <w:br/>
+      </w:r>
+      <w:r>
+        <w:rPr>
+          <w:rFonts w:asciiTheme="majorHAnsi" w:hAnsiTheme="majorHAnsi" w:cstheme="majorHAnsi"/>
+          <w:b/>
+          <w:bCs/>
+          <w:sz w:val="20"/>
+          <w:szCs w:val="20"/>
+        </w:rPr>
+        <w:br/>
+      </w:r>
+      <w:r>
+        <w:rPr>
+          <w:rFonts w:asciiTheme="majorHAnsi" w:hAnsiTheme="majorHAnsi" w:cstheme="majorHAnsi"/>
+          <w:b/>
+          <w:bCs/>
+          <w:sz w:val="20"/>
+          <w:szCs w:val="20"/>
+        </w:rPr>
+        <w:br/>
+      </w:r>
+      <w:r>
+        <w:rPr>
+          <w:rFonts w:asciiTheme="majorHAnsi" w:hAnsiTheme="majorHAnsi" w:cstheme="majorHAnsi"/>
+          <w:b/>
+          <w:bCs/>
+          <w:sz w:val="20"/>
+          <w:szCs w:val="20"/>
+        </w:rPr>
+        <w:br/>
+      </w:r>
+      <w:r>
+        <w:rPr>
+          <w:rFonts w:asciiTheme="majorHAnsi" w:hAnsiTheme="majorHAnsi" w:cstheme="majorHAnsi"/>
+          <w:b/>
+          <w:bCs/>
+          <w:sz w:val="20"/>
+          <w:szCs w:val="20"/>
+        </w:rPr>
+        <w:br/>
+      </w:r>
+      <w:r>
+        <w:rPr>
+          <w:rFonts w:asciiTheme="majorHAnsi" w:hAnsiTheme="majorHAnsi" w:cstheme="majorHAnsi"/>
+          <w:b/>
+          <w:bCs/>
+          <w:sz w:val="20"/>
+          <w:szCs w:val="20"/>
+        </w:rPr>
+        <w:br/>
+      </w:r>
+      <w:r>
+        <w:rPr>
+          <w:rFonts w:asciiTheme="majorHAnsi" w:hAnsiTheme="majorHAnsi" w:cstheme="majorHAnsi"/>
+          <w:b/>
+          <w:bCs/>
+          <w:sz w:val="20"/>
+          <w:szCs w:val="20"/>
+        </w:rPr>
+        <w:br/>
+      </w:r>
+      <w:r>
+        <w:rPr>
+          <w:rFonts w:asciiTheme="majorHAnsi" w:hAnsiTheme="majorHAnsi" w:cstheme="majorHAnsi"/>
+          <w:b/>
+          <w:bCs/>
+          <w:sz w:val="20"/>
+          <w:szCs w:val="20"/>
+        </w:rPr>
+        <w:br/>
+      </w:r>
+      <w:r>
+        <w:rPr>
+          <w:rFonts w:asciiTheme="majorHAnsi" w:hAnsiTheme="majorHAnsi" w:cstheme="majorHAnsi"/>
+          <w:b/>
+          <w:bCs/>
+          <w:sz w:val="20"/>
+          <w:szCs w:val="20"/>
+        </w:rPr>
+        <w:br/>
+      </w:r>
+      <w:r>
+        <w:rPr>
+          <w:rFonts w:asciiTheme="majorHAnsi" w:hAnsiTheme="majorHAnsi" w:cstheme="majorHAnsi"/>
+          <w:b/>
+          <w:bCs/>
+          <w:sz w:val="20"/>
+          <w:szCs w:val="20"/>
+        </w:rPr>
+        <w:br/>
+      </w:r>
+      <w:r>
+        <w:rPr>
+          <w:rFonts w:asciiTheme="majorHAnsi" w:hAnsiTheme="majorHAnsi" w:cstheme="majorHAnsi"/>
+          <w:b/>
+          <w:bCs/>
+          <w:sz w:val="20"/>
+          <w:szCs w:val="20"/>
+        </w:rPr>
+        <w:br/>
+      </w:r>
+      <w:r>
+        <w:rPr>
+          <w:rFonts w:asciiTheme="majorHAnsi" w:hAnsiTheme="majorHAnsi" w:cstheme="majorHAnsi"/>
+          <w:b/>
+          <w:bCs/>
+          <w:sz w:val="20"/>
+          <w:szCs w:val="20"/>
+        </w:rPr>
+        <w:br/>
+      </w:r>
+      <w:r>
+        <w:rPr>
+          <w:rFonts w:asciiTheme="majorHAnsi" w:hAnsiTheme="majorHAnsi" w:cstheme="majorHAnsi"/>
+          <w:b/>
+          <w:bCs/>
+          <w:sz w:val="20"/>
+          <w:szCs w:val="20"/>
+        </w:rPr>
+        <w:br/>
+      </w:r>
+      <w:r>
+        <w:rPr>
+          <w:rFonts w:asciiTheme="majorHAnsi" w:hAnsiTheme="majorHAnsi" w:cstheme="majorHAnsi"/>
+          <w:b/>
+          <w:bCs/>
+          <w:sz w:val="20"/>
+          <w:szCs w:val="20"/>
+        </w:rPr>
+        <w:br/>
+      </w:r>
+      <w:r>
+        <w:rPr>
+          <w:rFonts w:asciiTheme="majorHAnsi" w:hAnsiTheme="majorHAnsi" w:cstheme="majorHAnsi"/>
+          <w:b/>
+          <w:bCs/>
+          <w:sz w:val="20"/>
+          <w:szCs w:val="20"/>
+        </w:rPr>
+        <w:br/>
+      </w:r>
+      <w:r>
+        <w:rPr>
+          <w:rFonts w:asciiTheme="majorHAnsi" w:hAnsiTheme="majorHAnsi" w:cstheme="majorHAnsi"/>
+          <w:b/>
+          <w:bCs/>
+          <w:sz w:val="20"/>
+          <w:szCs w:val="20"/>
+        </w:rPr>
+        <w:t xml:space="preserve">Comparação entre </w:t>
+      </w:r>
+      <w:r>
+        <w:rPr>
+          <w:rFonts w:asciiTheme="majorHAnsi" w:hAnsiTheme="majorHAnsi" w:cstheme="majorHAnsi"/>
+          <w:b/>
+          <w:bCs/>
+          <w:sz w:val="20"/>
+          <w:szCs w:val="20"/>
+        </w:rPr>
+        <w:t>as árvores</w:t>
+      </w:r>
+      <w:r>
+        <w:rPr>
+          <w:rFonts w:asciiTheme="majorHAnsi" w:hAnsiTheme="majorHAnsi" w:cstheme="majorHAnsi"/>
+          <w:b/>
+          <w:bCs/>
+          <w:sz w:val="20"/>
+          <w:szCs w:val="20"/>
+        </w:rPr>
+        <w:t xml:space="preserve"> de consultas antes x depois da alteração do modelo</w:t>
+      </w:r>
+      <w:r>
+        <w:rPr>
+          <w:rFonts w:asciiTheme="majorHAnsi" w:hAnsiTheme="majorHAnsi" w:cstheme="majorHAnsi"/>
+          <w:b/>
+          <w:bCs/>
+          <w:sz w:val="20"/>
+          <w:szCs w:val="20"/>
+        </w:rPr>
+        <w:br/>
+      </w:r>
+    </w:p>
+    <w:p>
+      <w:pPr>
+        <w:ind w:firstLine="708"/>
+        <w:jc w:val="both"/>
+      </w:pPr>
+      <w:r>
+        <w:t xml:space="preserve">A </w:t>
+      </w:r>
+      <w:r>
+        <w:t xml:space="preserve">primeira </w:t>
+      </w:r>
+      <w:r>
+        <w:t xml:space="preserve">consulta </w:t>
+      </w:r>
+      <w:r>
+        <w:t xml:space="preserve">“realizada na Parte 1 do trabalho” </w:t>
+      </w:r>
+      <w:r>
+        <w:t xml:space="preserve">seleciona o funcionário, seu </w:t>
+      </w:r>
+      <w:r>
+        <w:t>id</w:t>
+      </w:r>
+      <w:r>
+        <w:t xml:space="preserve">, seu nível de conhecimento e seu time, assim como o </w:t>
+      </w:r>
+      <w:r>
+        <w:t>id</w:t>
+      </w:r>
+      <w:r>
+        <w:t xml:space="preserve"> do seu time</w:t>
+      </w:r>
+      <w:r>
+        <w:t xml:space="preserve">. O que o plano de execução acima nos retorna é uma busca sequencial (“seq scan”)  em cada tabela através do campo de chave primaria nas junções (“joins”), fazendo uma varredura na tabela inteira para conseguir o resultado da consulta, logo, esse processo é muito custoso principalmente se fosse uma tabela que tivesse um volume grande de dados. </w:t>
+      </w:r>
+    </w:p>
+    <w:p>
+      <w:pPr>
+        <w:ind w:firstLine="708"/>
+        <w:jc w:val="both"/>
+      </w:pPr>
+      <w:r>
+        <w:t>A</w:t>
+      </w:r>
+      <w:r>
+        <w:t>pós a alteração do modelo foi necessário tirar alguns campos da segunda consulta (por razões de adequação), e por consequência a tabela que utilizava tais campos (campos referentes a tabela “Level_Knowledge”), para que seja possível uma melhor visualização</w:t>
+      </w:r>
+      <w:r>
         <w:t xml:space="preserve"> </w:t>
       </w:r>
       <w:r>
-        <w:rPr>
-          <w:b/>
-          <w:bCs/>
-        </w:rPr>
-        <w:t xml:space="preserve">alteração no modelo e </w:t>
-      </w:r>
-      <w:r>
-        <w:rPr>
-          <w:b/>
-          <w:bCs/>
-        </w:rPr>
-        <w:t xml:space="preserve">sem melhoria na </w:t>
-      </w:r>
-      <w:r>
-        <w:rPr>
-          <w:b/>
-          <w:bCs/>
-        </w:rPr>
-        <w:t>QUERY</w:t>
-      </w:r>
-      <w:r>
-        <w:rPr>
-          <w:b/>
-          <w:bCs/>
-        </w:rPr>
-        <w:t xml:space="preserve"> 1</w:t>
-      </w:r>
-    </w:p>
-    <w:bookmarkEnd w:id="2"/>
-    <w:p>
-      <w:pPr>
+        <w:t>dos dados ao passo que poucas tabelas utilizam esses campos (como descrito no artefato “A”, agora somente “Especialist” e “Analyst” possuem um “Level_Knowledge”)</w:t>
+      </w:r>
+      <w:r>
+        <w:t xml:space="preserve">, retornando, assim, menos campos ao </w:t>
+      </w:r>
+      <w:r>
+        <w:t>seleciona</w:t>
+      </w:r>
+      <w:r>
+        <w:t>r</w:t>
+      </w:r>
+      <w:r>
+        <w:t xml:space="preserve"> o funcionário, </w:t>
+      </w:r>
+      <w:r>
+        <w:t xml:space="preserve">o </w:t>
+      </w:r>
+      <w:r>
+        <w:t>seu time</w:t>
+      </w:r>
+      <w:r>
+        <w:t xml:space="preserve"> e os respectivos “id’s” (id do funcionário, e id do time)</w:t>
+      </w:r>
+      <w:r>
+        <w:t>.</w:t>
+      </w:r>
+    </w:p>
+    <w:p>
+      <w:pPr>
+        <w:ind w:firstLine="708"/>
         <w:jc w:val="both"/>
-        <w:rPr>
-          <w:u w:val="single"/>
+      </w:pPr>
+      <w:r>
+        <w:t xml:space="preserve"> O que o </w:t>
+      </w:r>
+      <w:r>
+        <w:t xml:space="preserve">segundo </w:t>
+      </w:r>
+      <w:r>
+        <w:t>plano de execução nos retorn</w:t>
+      </w:r>
+      <w:r>
+        <w:t xml:space="preserve">ou logo de cara foi que continuou realizando </w:t>
+      </w:r>
+      <w:r>
+        <w:t>busca</w:t>
+      </w:r>
+      <w:r>
+        <w:t>s</w:t>
+      </w:r>
+      <w:r>
+        <w:t xml:space="preserve"> sequencia</w:t>
+      </w:r>
+      <w:r>
+        <w:t>is</w:t>
+      </w:r>
+      <w:r>
+        <w:t xml:space="preserve"> (“seq scan”)</w:t>
+      </w:r>
+      <w:r>
+        <w:t>, porém,</w:t>
+      </w:r>
+      <w:r>
+        <w:t xml:space="preserve"> agora através do campo “name_team” </w:t>
+      </w:r>
+      <w:r>
+        <w:lastRenderedPageBreak/>
+        <w:t>(nome do time), além dos “sorts”</w:t>
+      </w:r>
+      <w:r>
+        <w:t xml:space="preserve"> mais custos</w:t>
+      </w:r>
+      <w:r>
+        <w:t>os</w:t>
+      </w:r>
+      <w:r>
+        <w:t xml:space="preserve"> </w:t>
+      </w:r>
+      <w:r>
+        <w:t xml:space="preserve">do </w:t>
+      </w:r>
+      <w:r>
+        <w:t>que a busca realizada no primeiro plano de execução. Devemos considerar também que agora a busca “varre” mais tabelas</w:t>
+      </w:r>
+      <w:r>
+        <w:t>. Um bom exemplo são as quantidades de linhas</w:t>
+      </w:r>
+      <w:r>
+        <w:t xml:space="preserve"> dos “sorts” realizados</w:t>
+      </w:r>
+      <w:r>
+        <w:t xml:space="preserve">, </w:t>
+      </w:r>
+      <w:r>
+        <w:t>por mais que a janela tenha diminuído</w:t>
+      </w:r>
+      <w:r>
+        <w:t>,</w:t>
+      </w:r>
+      <w:r>
+        <w:t xml:space="preserve"> as linhas afetadas aumentaram drasticamente</w:t>
+      </w:r>
+      <w:r>
+        <w:t>.</w:t>
+      </w:r>
+      <w:r>
+        <w:t xml:space="preserve"> </w:t>
+      </w:r>
+    </w:p>
+    <w:p>
+      <w:pPr>
+        <w:jc w:val="center"/>
+        <w:rPr>
+          <w:rFonts w:asciiTheme="majorHAnsi" w:hAnsiTheme="majorHAnsi" w:cstheme="majorHAnsi"/>
+          <w:b/>
+          <w:bCs/>
+          <w:sz w:val="20"/>
+          <w:szCs w:val="20"/>
         </w:rPr>
       </w:pPr>
     </w:p>

</xml_diff>

<commit_message>
add adjusts and final report of artefact d pre revised
</commit_message>
<xml_diff>
--- a/PARTE 3 - OO, PLANOS DE CONSULTAS E DESEMPENHO DE CONSULTAS/b - Explain/b_relatorio_query_1.docx
+++ b/PARTE 3 - OO, PLANOS DE CONSULTAS E DESEMPENHO DE CONSULTAS/b - Explain/b_relatorio_query_1.docx
@@ -2,6 +2,82 @@
 <file path=word/document.xml><?xml version="1.0" encoding="utf-8"?>
 <w:document xmlns:wpc="http://schemas.microsoft.com/office/word/2010/wordprocessingCanvas" xmlns:cx="http://schemas.microsoft.com/office/drawing/2014/chartex" xmlns:cx1="http://schemas.microsoft.com/office/drawing/2015/9/8/chartex" xmlns:cx2="http://schemas.microsoft.com/office/drawing/2015/10/21/chartex" xmlns:cx3="http://schemas.microsoft.com/office/drawing/2016/5/9/chartex" xmlns:cx4="http://schemas.microsoft.com/office/drawing/2016/5/10/chartex" xmlns:cx5="http://schemas.microsoft.com/office/drawing/2016/5/11/chartex" xmlns:cx6="http://schemas.microsoft.com/office/drawing/2016/5/12/chartex" xmlns:cx7="http://schemas.microsoft.com/office/drawing/2016/5/13/chartex" xmlns:cx8="http://schemas.microsoft.com/office/drawing/2016/5/14/chartex" xmlns:mc="http://schemas.openxmlformats.org/markup-compatibility/2006" xmlns:aink="http://schemas.microsoft.com/office/drawing/2016/ink" xmlns:am3d="http://schemas.microsoft.com/office/drawing/2017/model3d" xmlns:o="urn:schemas-microsoft-com:office:office" xmlns:r="http://schemas.openxmlformats.org/officeDocument/2006/relationships" xmlns:m="http://schemas.openxmlformats.org/officeDocument/2006/math" xmlns:v="urn:schemas-microsoft-com:vml" xmlns:wp14="http://schemas.microsoft.com/office/word/2010/wordprocessingDrawing" xmlns:wp="http://schemas.openxmlformats.org/drawingml/2006/wordprocessingDrawing" xmlns:w10="urn:schemas-microsoft-com:office:word" xmlns:w="http://schemas.openxmlformats.org/wordprocessingml/2006/main" xmlns:w14="http://schemas.microsoft.com/office/word/2010/wordml" xmlns:w15="http://schemas.microsoft.com/office/word/2012/wordml" xmlns:w16cex="http://schemas.microsoft.com/office/word/2018/wordml/cex" xmlns:w16cid="http://schemas.microsoft.com/office/word/2016/wordml/cid" xmlns:w16="http://schemas.microsoft.com/office/word/2018/wordml" xmlns:w16se="http://schemas.microsoft.com/office/word/2015/wordml/symex" xmlns:wpg="http://schemas.microsoft.com/office/word/2010/wordprocessingGroup" xmlns:wpi="http://schemas.microsoft.com/office/word/2010/wordprocessingInk" xmlns:wne="http://schemas.microsoft.com/office/word/2006/wordml" xmlns:wps="http://schemas.microsoft.com/office/word/2010/wordprocessingShape" mc:Ignorable="w14 w15 w16se w16cid w16 w16cex wp14">
   <w:body>
+    <w:p>
+      <w:pPr>
+        <w:jc w:val="center"/>
+        <w:rPr>
+          <w:b/>
+          <w:bCs/>
+        </w:rPr>
+      </w:pPr>
+      <w:r>
+        <w:rPr>
+          <w:b/>
+          <w:bCs/>
+        </w:rPr>
+        <w:t>C</w:t>
+      </w:r>
+      <w:r>
+        <w:rPr>
+          <w:b/>
+          <w:bCs/>
+        </w:rPr>
+        <w:t xml:space="preserve">omando EXPLAIN </w:t>
+      </w:r>
+      <w:r>
+        <w:rPr>
+          <w:b/>
+          <w:bCs/>
+          <w:color w:val="FF0000"/>
+        </w:rPr>
+        <w:t xml:space="preserve">sem </w:t>
+      </w:r>
+      <w:r>
+        <w:rPr>
+          <w:b/>
+          <w:bCs/>
+        </w:rPr>
+        <w:t xml:space="preserve">alteração no modelo e </w:t>
+      </w:r>
+      <w:r>
+        <w:rPr>
+          <w:b/>
+          <w:bCs/>
+          <w:color w:val="FF0000"/>
+        </w:rPr>
+        <w:t>sem melhoria</w:t>
+      </w:r>
+      <w:r>
+        <w:rPr>
+          <w:b/>
+          <w:bCs/>
+        </w:rPr>
+        <w:t xml:space="preserve"> na </w:t>
+      </w:r>
+      <w:r>
+        <w:rPr>
+          <w:b/>
+          <w:bCs/>
+        </w:rPr>
+        <w:t>QUERY</w:t>
+      </w:r>
+      <w:r>
+        <w:rPr>
+          <w:b/>
+          <w:bCs/>
+        </w:rPr>
+        <w:t xml:space="preserve"> 1</w:t>
+      </w:r>
+    </w:p>
+    <w:p>
+      <w:pPr>
+        <w:jc w:val="center"/>
+        <w:rPr>
+          <w:b/>
+          <w:bCs/>
+        </w:rPr>
+      </w:pPr>
+    </w:p>
     <w:p>
       <w:pPr>
         <w:jc w:val="center"/>
@@ -81,25 +157,6 @@
         </w:rPr>
         <w:t>Consulta executada com o comando EXPLAIN</w:t>
       </w:r>
-    </w:p>
-    <w:p>
-      <w:pPr>
-        <w:jc w:val="center"/>
-        <w:rPr>
-          <w:rFonts w:asciiTheme="majorHAnsi" w:hAnsiTheme="majorHAnsi" w:cstheme="majorHAnsi"/>
-          <w:sz w:val="20"/>
-          <w:szCs w:val="20"/>
-        </w:rPr>
-      </w:pPr>
-    </w:p>
-    <w:p>
-      <w:pPr>
-        <w:jc w:val="center"/>
-        <w:rPr>
-          <w:b/>
-          <w:bCs/>
-        </w:rPr>
-      </w:pPr>
       <w:r>
         <w:rPr>
           <w:noProof/>
@@ -166,57 +223,6 @@
             </wp14:sizeRelV>
           </wp:anchor>
         </w:drawing>
-      </w:r>
-      <w:r>
-        <w:rPr>
-          <w:b/>
-          <w:bCs/>
-        </w:rPr>
-        <w:t xml:space="preserve">Comando EXPLAIN </w:t>
-      </w:r>
-      <w:r>
-        <w:rPr>
-          <w:b/>
-          <w:bCs/>
-          <w:color w:val="FF0000"/>
-        </w:rPr>
-        <w:t xml:space="preserve">sem </w:t>
-      </w:r>
-      <w:r>
-        <w:rPr>
-          <w:b/>
-          <w:bCs/>
-        </w:rPr>
-        <w:t xml:space="preserve">alteração no modelo e </w:t>
-      </w:r>
-      <w:r>
-        <w:rPr>
-          <w:b/>
-          <w:bCs/>
-          <w:color w:val="FF0000"/>
-        </w:rPr>
-        <w:t>sem melhoria</w:t>
-      </w:r>
-      <w:r>
-        <w:rPr>
-          <w:b/>
-          <w:bCs/>
-        </w:rPr>
-        <w:t xml:space="preserve"> na </w:t>
-      </w:r>
-      <w:r>
-        <w:rPr>
-          <w:b/>
-          <w:bCs/>
-        </w:rPr>
-        <w:t>QUERY</w:t>
-      </w:r>
-      <w:r>
-        <w:rPr>
-          <w:b/>
-          <w:bCs/>
-        </w:rPr>
-        <w:t xml:space="preserve"> 1</w:t>
       </w:r>
     </w:p>
     <w:p>
@@ -534,7 +540,6 @@
           <w:b/>
           <w:bCs/>
         </w:rPr>
-        <w:lastRenderedPageBreak/>
         <w:t xml:space="preserve">Comando EXPLAIN </w:t>
       </w:r>
       <w:r>
@@ -603,6 +608,7 @@
         <w:rPr>
           <w:b/>
           <w:bCs/>
+          <w:noProof/>
         </w:rPr>
         <w:drawing>
           <wp:inline distT="0" distB="0" distL="0" distR="0" wp14:anchorId="50E2D2AE" wp14:editId="28B93DA5">
@@ -652,59 +658,44 @@
           <w:szCs w:val="20"/>
         </w:rPr>
       </w:pPr>
-      <w:r>
-        <w:rPr>
-          <w:rFonts w:asciiTheme="majorHAnsi" w:hAnsiTheme="majorHAnsi" w:cstheme="majorHAnsi"/>
-          <w:b/>
-          <w:bCs/>
-          <w:sz w:val="20"/>
-          <w:szCs w:val="20"/>
-        </w:rPr>
-        <w:t xml:space="preserve">Consulta </w:t>
-      </w:r>
-      <w:r>
-        <w:rPr>
-          <w:rFonts w:asciiTheme="majorHAnsi" w:hAnsiTheme="majorHAnsi" w:cstheme="majorHAnsi"/>
-          <w:b/>
-          <w:bCs/>
-          <w:sz w:val="20"/>
-          <w:szCs w:val="20"/>
-        </w:rPr>
-        <w:t xml:space="preserve">alterada e </w:t>
-      </w:r>
-      <w:r>
-        <w:rPr>
-          <w:rFonts w:asciiTheme="majorHAnsi" w:hAnsiTheme="majorHAnsi" w:cstheme="majorHAnsi"/>
-          <w:b/>
-          <w:bCs/>
-          <w:sz w:val="20"/>
-          <w:szCs w:val="20"/>
-        </w:rPr>
-        <w:t>executada com o comando EXPLAIN</w:t>
-      </w:r>
-    </w:p>
-    <w:p>
-      <w:pPr>
-        <w:jc w:val="center"/>
-        <w:rPr>
-          <w:rFonts w:asciiTheme="majorHAnsi" w:hAnsiTheme="majorHAnsi" w:cstheme="majorHAnsi"/>
-          <w:sz w:val="20"/>
-          <w:szCs w:val="20"/>
-        </w:rPr>
-      </w:pPr>
-    </w:p>
-    <w:p>
-      <w:pPr>
-        <w:jc w:val="center"/>
-        <w:rPr>
-          <w:b/>
-          <w:bCs/>
-        </w:rPr>
-      </w:pPr>
-      <w:r>
-        <w:rPr>
-          <w:b/>
-          <w:bCs/>
+      <w:bookmarkStart w:id="3" w:name="_Hlk45300665"/>
+      <w:bookmarkStart w:id="4" w:name="_Hlk45304087"/>
+      <w:r>
+        <w:rPr>
+          <w:rFonts w:asciiTheme="majorHAnsi" w:hAnsiTheme="majorHAnsi" w:cstheme="majorHAnsi"/>
+          <w:b/>
+          <w:bCs/>
+          <w:sz w:val="20"/>
+          <w:szCs w:val="20"/>
+        </w:rPr>
+        <w:t>Consulta alterada e executada com o comando EXPLAIN</w:t>
+      </w:r>
+      <w:bookmarkEnd w:id="3"/>
+    </w:p>
+    <w:bookmarkEnd w:id="4"/>
+    <w:p>
+      <w:pPr>
+        <w:jc w:val="center"/>
+        <w:rPr>
+          <w:rFonts w:asciiTheme="majorHAnsi" w:hAnsiTheme="majorHAnsi" w:cstheme="majorHAnsi"/>
+          <w:sz w:val="20"/>
+          <w:szCs w:val="20"/>
+        </w:rPr>
+      </w:pPr>
+    </w:p>
+    <w:p>
+      <w:pPr>
+        <w:jc w:val="center"/>
+        <w:rPr>
+          <w:b/>
+          <w:bCs/>
+        </w:rPr>
+      </w:pPr>
+      <w:r>
+        <w:rPr>
+          <w:b/>
+          <w:bCs/>
+          <w:noProof/>
         </w:rPr>
         <w:drawing>
           <wp:anchor distT="0" distB="0" distL="114300" distR="114300" simplePos="0" relativeHeight="251664384" behindDoc="0" locked="0" layoutInCell="1" allowOverlap="1" wp14:anchorId="61734FBE" wp14:editId="7DEE4818">
@@ -898,6 +889,7 @@
           <w:szCs w:val="20"/>
         </w:rPr>
       </w:pPr>
+      <w:bookmarkStart w:id="5" w:name="_Hlk45294407"/>
       <w:r>
         <w:rPr>
           <w:rFonts w:asciiTheme="majorHAnsi" w:hAnsiTheme="majorHAnsi" w:cstheme="majorHAnsi"/>
@@ -909,110 +901,111 @@
         <w:t>Comparação entre os planos de consultas antes x depois da alteração do modelo</w:t>
       </w:r>
     </w:p>
-    <w:p>
-      <w:pPr>
-        <w:jc w:val="center"/>
-        <w:rPr>
-          <w:rFonts w:asciiTheme="majorHAnsi" w:hAnsiTheme="majorHAnsi" w:cstheme="majorHAnsi"/>
-          <w:b/>
-          <w:bCs/>
-          <w:sz w:val="20"/>
-          <w:szCs w:val="20"/>
-        </w:rPr>
-      </w:pPr>
-    </w:p>
-    <w:p>
-      <w:pPr>
-        <w:jc w:val="center"/>
-        <w:rPr>
-          <w:rFonts w:asciiTheme="majorHAnsi" w:hAnsiTheme="majorHAnsi" w:cstheme="majorHAnsi"/>
-          <w:b/>
-          <w:bCs/>
-          <w:sz w:val="20"/>
-          <w:szCs w:val="20"/>
-        </w:rPr>
-      </w:pPr>
-    </w:p>
-    <w:p>
-      <w:pPr>
-        <w:jc w:val="center"/>
-        <w:rPr>
-          <w:rFonts w:asciiTheme="majorHAnsi" w:hAnsiTheme="majorHAnsi" w:cstheme="majorHAnsi"/>
-          <w:b/>
-          <w:bCs/>
-          <w:sz w:val="20"/>
-          <w:szCs w:val="20"/>
-        </w:rPr>
-      </w:pPr>
-    </w:p>
-    <w:p>
-      <w:pPr>
-        <w:jc w:val="center"/>
-        <w:rPr>
-          <w:rFonts w:asciiTheme="majorHAnsi" w:hAnsiTheme="majorHAnsi" w:cstheme="majorHAnsi"/>
-          <w:b/>
-          <w:bCs/>
-          <w:sz w:val="20"/>
-          <w:szCs w:val="20"/>
-        </w:rPr>
-      </w:pPr>
-    </w:p>
-    <w:p>
-      <w:pPr>
-        <w:jc w:val="center"/>
-        <w:rPr>
-          <w:rFonts w:asciiTheme="majorHAnsi" w:hAnsiTheme="majorHAnsi" w:cstheme="majorHAnsi"/>
-          <w:b/>
-          <w:bCs/>
-          <w:sz w:val="20"/>
-          <w:szCs w:val="20"/>
-        </w:rPr>
-      </w:pPr>
-    </w:p>
-    <w:p>
-      <w:pPr>
-        <w:jc w:val="center"/>
-        <w:rPr>
-          <w:rFonts w:asciiTheme="majorHAnsi" w:hAnsiTheme="majorHAnsi" w:cstheme="majorHAnsi"/>
-          <w:b/>
-          <w:bCs/>
-          <w:sz w:val="20"/>
-          <w:szCs w:val="20"/>
-        </w:rPr>
-      </w:pPr>
-    </w:p>
-    <w:p>
-      <w:pPr>
-        <w:jc w:val="center"/>
-        <w:rPr>
-          <w:rFonts w:asciiTheme="majorHAnsi" w:hAnsiTheme="majorHAnsi" w:cstheme="majorHAnsi"/>
-          <w:b/>
-          <w:bCs/>
-          <w:sz w:val="20"/>
-          <w:szCs w:val="20"/>
-        </w:rPr>
-      </w:pPr>
-    </w:p>
-    <w:p>
-      <w:pPr>
-        <w:jc w:val="center"/>
-        <w:rPr>
-          <w:rFonts w:asciiTheme="majorHAnsi" w:hAnsiTheme="majorHAnsi" w:cstheme="majorHAnsi"/>
-          <w:b/>
-          <w:bCs/>
-          <w:sz w:val="20"/>
-          <w:szCs w:val="20"/>
-        </w:rPr>
-      </w:pPr>
-      <w:r>
-        <w:rPr>
-          <w:rFonts w:asciiTheme="majorHAnsi" w:hAnsiTheme="majorHAnsi" w:cstheme="majorHAnsi"/>
-          <w:b/>
-          <w:bCs/>
-          <w:sz w:val="20"/>
-          <w:szCs w:val="20"/>
-        </w:rPr>
-        <w:lastRenderedPageBreak/>
+    <w:bookmarkEnd w:id="5"/>
+    <w:p>
+      <w:pPr>
+        <w:jc w:val="center"/>
+        <w:rPr>
+          <w:rFonts w:asciiTheme="majorHAnsi" w:hAnsiTheme="majorHAnsi" w:cstheme="majorHAnsi"/>
+          <w:b/>
+          <w:bCs/>
+          <w:sz w:val="20"/>
+          <w:szCs w:val="20"/>
+        </w:rPr>
+      </w:pPr>
+    </w:p>
+    <w:p>
+      <w:pPr>
+        <w:jc w:val="center"/>
+        <w:rPr>
+          <w:rFonts w:asciiTheme="majorHAnsi" w:hAnsiTheme="majorHAnsi" w:cstheme="majorHAnsi"/>
+          <w:b/>
+          <w:bCs/>
+          <w:sz w:val="20"/>
+          <w:szCs w:val="20"/>
+        </w:rPr>
+      </w:pPr>
+    </w:p>
+    <w:p>
+      <w:pPr>
+        <w:jc w:val="center"/>
+        <w:rPr>
+          <w:rFonts w:asciiTheme="majorHAnsi" w:hAnsiTheme="majorHAnsi" w:cstheme="majorHAnsi"/>
+          <w:b/>
+          <w:bCs/>
+          <w:sz w:val="20"/>
+          <w:szCs w:val="20"/>
+        </w:rPr>
+      </w:pPr>
+    </w:p>
+    <w:p>
+      <w:pPr>
+        <w:jc w:val="center"/>
+        <w:rPr>
+          <w:rFonts w:asciiTheme="majorHAnsi" w:hAnsiTheme="majorHAnsi" w:cstheme="majorHAnsi"/>
+          <w:b/>
+          <w:bCs/>
+          <w:sz w:val="20"/>
+          <w:szCs w:val="20"/>
+        </w:rPr>
+      </w:pPr>
+    </w:p>
+    <w:p>
+      <w:pPr>
+        <w:jc w:val="center"/>
+        <w:rPr>
+          <w:rFonts w:asciiTheme="majorHAnsi" w:hAnsiTheme="majorHAnsi" w:cstheme="majorHAnsi"/>
+          <w:b/>
+          <w:bCs/>
+          <w:sz w:val="20"/>
+          <w:szCs w:val="20"/>
+        </w:rPr>
+      </w:pPr>
+    </w:p>
+    <w:p>
+      <w:pPr>
+        <w:jc w:val="center"/>
+        <w:rPr>
+          <w:rFonts w:asciiTheme="majorHAnsi" w:hAnsiTheme="majorHAnsi" w:cstheme="majorHAnsi"/>
+          <w:b/>
+          <w:bCs/>
+          <w:sz w:val="20"/>
+          <w:szCs w:val="20"/>
+        </w:rPr>
+      </w:pPr>
+    </w:p>
+    <w:p>
+      <w:pPr>
+        <w:jc w:val="center"/>
+        <w:rPr>
+          <w:rFonts w:asciiTheme="majorHAnsi" w:hAnsiTheme="majorHAnsi" w:cstheme="majorHAnsi"/>
+          <w:b/>
+          <w:bCs/>
+          <w:sz w:val="20"/>
+          <w:szCs w:val="20"/>
+        </w:rPr>
+      </w:pPr>
+    </w:p>
+    <w:p>
+      <w:pPr>
+        <w:jc w:val="center"/>
+        <w:rPr>
+          <w:rFonts w:asciiTheme="majorHAnsi" w:hAnsiTheme="majorHAnsi" w:cstheme="majorHAnsi"/>
+          <w:b/>
+          <w:bCs/>
+          <w:sz w:val="20"/>
+          <w:szCs w:val="20"/>
+        </w:rPr>
+      </w:pPr>
+      <w:r>
+        <w:rPr>
+          <w:rFonts w:asciiTheme="majorHAnsi" w:hAnsiTheme="majorHAnsi" w:cstheme="majorHAnsi"/>
+          <w:b/>
+          <w:bCs/>
+          <w:noProof/>
+          <w:sz w:val="20"/>
+          <w:szCs w:val="20"/>
+        </w:rPr>
         <w:drawing>
           <wp:anchor distT="0" distB="0" distL="114300" distR="114300" simplePos="0" relativeHeight="251668480" behindDoc="0" locked="0" layoutInCell="1" allowOverlap="1" wp14:anchorId="30C8FA1A" wp14:editId="5FC0F497">
             <wp:simplePos x="0" y="0"/>
@@ -1489,6 +1482,7 @@
         </w:rPr>
         <w:br/>
       </w:r>
+      <w:bookmarkStart w:id="6" w:name="_Hlk45295131"/>
       <w:r>
         <w:rPr>
           <w:rFonts w:asciiTheme="majorHAnsi" w:hAnsiTheme="majorHAnsi" w:cstheme="majorHAnsi"/>
@@ -1519,6 +1513,7 @@
         </w:rPr>
         <w:t xml:space="preserve"> de consultas antes x depois da alteração do modelo</w:t>
       </w:r>
+      <w:bookmarkEnd w:id="6"/>
       <w:r>
         <w:rPr>
           <w:rFonts w:asciiTheme="majorHAnsi" w:hAnsiTheme="majorHAnsi" w:cstheme="majorHAnsi"/>
@@ -1535,18 +1530,23 @@
         <w:ind w:firstLine="708"/>
         <w:jc w:val="both"/>
       </w:pPr>
-      <w:r>
-        <w:t xml:space="preserve">A </w:t>
-      </w:r>
-      <w:r>
-        <w:t xml:space="preserve">primeira </w:t>
-      </w:r>
-      <w:r>
-        <w:t xml:space="preserve">consulta </w:t>
-      </w:r>
-      <w:r>
-        <w:t xml:space="preserve">“realizada na Parte 1 do trabalho” </w:t>
-      </w:r>
+      <w:bookmarkStart w:id="7" w:name="_Hlk45295161"/>
+      <w:r>
+        <w:t xml:space="preserve">A primeira consulta realizada na </w:t>
+      </w:r>
+      <w:r>
+        <w:t>“</w:t>
+      </w:r>
+      <w:r>
+        <w:t>Parte 1</w:t>
+      </w:r>
+      <w:r>
+        <w:t>”</w:t>
+      </w:r>
+      <w:r>
+        <w:t xml:space="preserve"> do trabalho </w:t>
+      </w:r>
+      <w:bookmarkEnd w:id="7"/>
       <w:r>
         <w:t xml:space="preserve">seleciona o funcionário, seu </w:t>
       </w:r>
@@ -1572,16 +1572,7 @@
         <w:jc w:val="both"/>
       </w:pPr>
       <w:r>
-        <w:t>A</w:t>
-      </w:r>
-      <w:r>
-        <w:t>pós a alteração do modelo foi necessário tirar alguns campos da segunda consulta (por razões de adequação), e por consequência a tabela que utilizava tais campos (campos referentes a tabela “Level_Knowledge”), para que seja possível uma melhor visualização</w:t>
-      </w:r>
-      <w:r>
-        <w:t xml:space="preserve"> </w:t>
-      </w:r>
-      <w:r>
-        <w:t>dos dados ao passo que poucas tabelas utilizam esses campos (como descrito no artefato “A”, agora somente “Especialist” e “Analyst” possuem um “Level_Knowledge”)</w:t>
+        <w:t>Após a alteração do modelo foi necessário tirar alguns campos da segunda consulta (por razões de adequação), e por consequência a tabela que utilizava tais campos (campos referentes a tabela “Level_Knowledge”), para que seja possível uma melhor visualização dos dados ao passo que poucas tabelas utilizam esses campos (como descrito no artefato “A”, agora somente “Especialist” e “Analyst” possuem um “Level_Knowledge”)</w:t>
       </w:r>
       <w:r>
         <w:t xml:space="preserve">, retornando, assim, menos campos ao </w:t>
@@ -1614,6 +1605,7 @@
         <w:jc w:val="both"/>
       </w:pPr>
       <w:r>
+        <w:lastRenderedPageBreak/>
         <w:t xml:space="preserve"> O que o </w:t>
       </w:r>
       <w:r>
@@ -1644,11 +1636,7 @@
         <w:t>, porém,</w:t>
       </w:r>
       <w:r>
-        <w:t xml:space="preserve"> agora através do campo “name_team” </w:t>
-      </w:r>
-      <w:r>
-        <w:lastRenderedPageBreak/>
-        <w:t>(nome do time), além dos “sorts”</w:t>
+        <w:t xml:space="preserve"> agora através do campo “name_team” (nome do time), além dos “sorts”</w:t>
       </w:r>
       <w:r>
         <w:t xml:space="preserve"> mais custos</w:t>

</xml_diff>